<commit_message>
changed reference to the Mscript file in MSConsoleExample.py
</commit_message>
<xml_diff>
--- a/MethodSCRIPTExample-Python/MethodSCRIPTExample-Python.docx
+++ b/MethodSCRIPTExample-Python/MethodSCRIPTExample-Python.docx
@@ -1094,13 +1094,7 @@
         <w:rPr>
           <w:lang w:val="en-US"/>
         </w:rPr>
-        <w:t>demonstrates the Electrochemical Impedance Spectroscopy</w:t>
-      </w:r>
-      <w:r>
-        <w:rPr>
-          <w:lang w:val="en-US"/>
-        </w:rPr>
-        <w:t xml:space="preserve"> technique and plot the resulting Nyquist and Bode plots.</w:t>
+        <w:t>demonstrates the Electrochemical Impedance Spectroscopy technique and plot the resulting Nyquist and Bode plots.</w:t>
       </w:r>
     </w:p>
     <w:p>
@@ -1554,7 +1548,7 @@
         <w:rPr>
           <w:rStyle w:val="code"/>
         </w:rPr>
-        <w:t>cv_ls_test.mscr</w:t>
+        <w:t>MSExampleCV.mscr</w:t>
       </w:r>
       <w:proofErr w:type="spellEnd"/>
       <w:r>
@@ -2842,14 +2836,32 @@
         <w:rPr>
           <w:lang w:val="en-US"/>
         </w:rPr>
-        <w:t xml:space="preserve">Here’s a sample response (raw data) from a Linear sweep </w:t>
-      </w:r>
-      <w:proofErr w:type="spellStart"/>
-      <w:r>
-        <w:rPr>
-          <w:lang w:val="en-US"/>
-        </w:rPr>
-        <w:t>voltammetric</w:t>
+        <w:t xml:space="preserve">Here’s a sample response (raw data) from a Linear </w:t>
+      </w:r>
+      <w:r>
+        <w:rPr>
+          <w:lang w:val="en-US"/>
+        </w:rPr>
+        <w:t>S</w:t>
+      </w:r>
+      <w:r>
+        <w:rPr>
+          <w:lang w:val="en-US"/>
+        </w:rPr>
+        <w:t xml:space="preserve">weep </w:t>
+      </w:r>
+      <w:proofErr w:type="spellStart"/>
+      <w:r>
+        <w:rPr>
+          <w:lang w:val="en-US"/>
+        </w:rPr>
+        <w:t>V</w:t>
+      </w:r>
+      <w:r>
+        <w:rPr>
+          <w:lang w:val="en-US"/>
+        </w:rPr>
+        <w:t>oltammetric</w:t>
       </w:r>
       <w:proofErr w:type="spellEnd"/>
       <w:r>
@@ -3648,9 +3660,25 @@
     </w:p>
     <w:p>
       <w:pPr>
+        <w:textboxTightWrap w:val="none"/>
+        <w:rPr>
+          <w:rFonts w:ascii="HelveticaNeueLT Com 65 Md" w:eastAsiaTheme="majorEastAsia" w:hAnsi="HelveticaNeueLT Com 65 Md" w:cstheme="majorBidi"/>
+          <w:bCs/>
+          <w:sz w:val="26"/>
+          <w:szCs w:val="26"/>
+          <w:lang w:val="en-US"/>
+        </w:rPr>
+      </w:pPr>
+      <w:r>
+        <w:br w:type="page"/>
+      </w:r>
+    </w:p>
+    <w:p>
+      <w:pPr>
         <w:pStyle w:val="Heading3"/>
       </w:pPr>
       <w:r>
+        <w:lastRenderedPageBreak/>
         <w:t xml:space="preserve">Example </w:t>
       </w:r>
       <w:r>
@@ -3695,7 +3723,6 @@
         <w:rPr>
           <w:lang w:val="en-US"/>
         </w:rPr>
-        <w:lastRenderedPageBreak/>
         <w:t>This example performs a CV and plot</w:t>
       </w:r>
       <w:r>
@@ -5921,6 +5948,12 @@
         </w:rPr>
         <w:t>are generated accordingly.</w:t>
       </w:r>
+      <w:r>
+        <w:rPr>
+          <w:lang w:val="en-US"/>
+        </w:rPr>
+        <w:t xml:space="preserve"> At last the results are saved to a Comma Separated File enabling the results to be imported in other applications like Excel.</w:t>
+      </w:r>
     </w:p>
     <w:p>
       <w:pPr>
@@ -5942,6 +5975,8 @@
         </w:rPr>
         <w:t>Part-1</w:t>
       </w:r>
+      <w:bookmarkStart w:id="2" w:name="_GoBack"/>
+      <w:bookmarkEnd w:id="2"/>
     </w:p>
     <w:p>
       <w:pPr>
@@ -6117,6 +6152,7 @@
         <w:rPr>
           <w:rStyle w:val="code"/>
         </w:rPr>
+        <w:lastRenderedPageBreak/>
         <w:t>#script specific settings</w:t>
       </w:r>
     </w:p>
@@ -6166,77 +6202,2119 @@
         <w:rPr>
           <w:rStyle w:val="code"/>
         </w:rPr>
+        <w:t>MScriptFile</w:t>
+      </w:r>
+      <w:proofErr w:type="spellEnd"/>
+      <w:r>
+        <w:rPr>
+          <w:rStyle w:val="code"/>
+        </w:rPr>
+        <w:t xml:space="preserve"> = "</w:t>
+      </w:r>
+      <w:proofErr w:type="spellStart"/>
+      <w:r>
+        <w:rPr>
+          <w:rStyle w:val="code"/>
+        </w:rPr>
+        <w:t>MSExampleEIS.mscr</w:t>
+      </w:r>
+      <w:proofErr w:type="spellEnd"/>
+      <w:r>
+        <w:rPr>
+          <w:rStyle w:val="code"/>
+        </w:rPr>
+        <w:t>"</w:t>
+      </w:r>
+    </w:p>
+    <w:p>
+      <w:pPr>
+        <w:rPr>
+          <w:rStyle w:val="code"/>
+        </w:rPr>
+      </w:pPr>
+    </w:p>
+    <w:p>
+      <w:pPr>
+        <w:rPr>
+          <w:rStyle w:val="code"/>
+        </w:rPr>
+      </w:pPr>
+      <w:r>
+        <w:rPr>
+          <w:rStyle w:val="code"/>
+        </w:rPr>
+        <w:t xml:space="preserve">#combine the path and filename </w:t>
+      </w:r>
+    </w:p>
+    <w:p>
+      <w:pPr>
+        <w:rPr>
+          <w:rStyle w:val="code"/>
+        </w:rPr>
+      </w:pPr>
+      <w:proofErr w:type="spellStart"/>
+      <w:r>
+        <w:rPr>
+          <w:rStyle w:val="code"/>
+        </w:rPr>
+        <w:t>MScriptPathandFile</w:t>
+      </w:r>
+      <w:proofErr w:type="spellEnd"/>
+      <w:r>
+        <w:rPr>
+          <w:rStyle w:val="code"/>
+        </w:rPr>
+        <w:t xml:space="preserve"> = </w:t>
+      </w:r>
+      <w:proofErr w:type="spellStart"/>
+      <w:r>
+        <w:rPr>
+          <w:rStyle w:val="code"/>
+        </w:rPr>
+        <w:t>os.path.join</w:t>
+      </w:r>
+      <w:proofErr w:type="spellEnd"/>
+      <w:r>
+        <w:rPr>
+          <w:rStyle w:val="code"/>
+        </w:rPr>
+        <w:t>(</w:t>
+      </w:r>
+      <w:proofErr w:type="spellStart"/>
+      <w:r>
+        <w:rPr>
+          <w:rStyle w:val="code"/>
+        </w:rPr>
+        <w:t>MSfilepath</w:t>
+      </w:r>
+      <w:proofErr w:type="spellEnd"/>
+      <w:r>
+        <w:rPr>
+          <w:rStyle w:val="code"/>
+        </w:rPr>
+        <w:t xml:space="preserve">, </w:t>
+      </w:r>
+      <w:proofErr w:type="spellStart"/>
+      <w:r>
+        <w:rPr>
+          <w:rStyle w:val="code"/>
+        </w:rPr>
+        <w:t>MScriptFile</w:t>
+      </w:r>
+      <w:proofErr w:type="spellEnd"/>
+      <w:r>
+        <w:rPr>
+          <w:rStyle w:val="code"/>
+        </w:rPr>
+        <w:t>)</w:t>
+      </w:r>
+    </w:p>
+    <w:p>
+      <w:pPr>
+        <w:rPr>
+          <w:rStyle w:val="code"/>
+        </w:rPr>
+      </w:pPr>
+    </w:p>
+    <w:p>
+      <w:pPr>
+        <w:rPr>
+          <w:rStyle w:val="code"/>
+        </w:rPr>
+      </w:pPr>
+    </w:p>
+    <w:p>
+      <w:pPr>
+        <w:rPr>
+          <w:rStyle w:val="code"/>
+        </w:rPr>
+      </w:pPr>
+      <w:r>
+        <w:rPr>
+          <w:rStyle w:val="code"/>
+        </w:rPr>
+        <w:t>#initialization and open the port</w:t>
+      </w:r>
+    </w:p>
+    <w:p>
+      <w:pPr>
+        <w:rPr>
+          <w:rStyle w:val="code"/>
+        </w:rPr>
+      </w:pPr>
+      <w:r>
+        <w:rPr>
+          <w:rStyle w:val="code"/>
+        </w:rPr>
+        <w:t xml:space="preserve">ser = </w:t>
+      </w:r>
+      <w:proofErr w:type="spellStart"/>
+      <w:r>
+        <w:rPr>
+          <w:rStyle w:val="code"/>
+        </w:rPr>
+        <w:t>serial.Serial</w:t>
+      </w:r>
+      <w:proofErr w:type="spellEnd"/>
+      <w:r>
+        <w:rPr>
+          <w:rStyle w:val="code"/>
+        </w:rPr>
+        <w:t>()   #Create an instance of the serial object</w:t>
+      </w:r>
+    </w:p>
+    <w:p>
+      <w:pPr>
+        <w:rPr>
+          <w:rStyle w:val="code"/>
+        </w:rPr>
+      </w:pPr>
+    </w:p>
+    <w:p>
+      <w:pPr>
+        <w:rPr>
+          <w:rStyle w:val="code"/>
+        </w:rPr>
+      </w:pPr>
+      <w:proofErr w:type="spellStart"/>
+      <w:r>
+        <w:rPr>
+          <w:rStyle w:val="code"/>
+        </w:rPr>
+        <w:t>myport</w:t>
+      </w:r>
+      <w:proofErr w:type="spellEnd"/>
+      <w:r>
+        <w:rPr>
+          <w:rStyle w:val="code"/>
+        </w:rPr>
+        <w:t xml:space="preserve"> = "COM55"                            #set the comport</w:t>
+      </w:r>
+    </w:p>
+    <w:p>
+      <w:pPr>
+        <w:rPr>
+          <w:rStyle w:val="code"/>
+        </w:rPr>
+      </w:pPr>
+      <w:r>
+        <w:rPr>
+          <w:rStyle w:val="code"/>
+        </w:rPr>
+        <w:t xml:space="preserve">if </w:t>
+      </w:r>
+      <w:proofErr w:type="spellStart"/>
+      <w:r>
+        <w:rPr>
+          <w:rStyle w:val="code"/>
+        </w:rPr>
+        <w:t>PSEsPicoLib.OpenComport</w:t>
+      </w:r>
+      <w:proofErr w:type="spellEnd"/>
+      <w:r>
+        <w:rPr>
+          <w:rStyle w:val="code"/>
+        </w:rPr>
+        <w:t xml:space="preserve">(ser,myport,1):   #open </w:t>
+      </w:r>
+      <w:proofErr w:type="spellStart"/>
+      <w:r>
+        <w:rPr>
+          <w:rStyle w:val="code"/>
+        </w:rPr>
+        <w:t>myport</w:t>
+      </w:r>
+      <w:proofErr w:type="spellEnd"/>
+      <w:r>
+        <w:rPr>
+          <w:rStyle w:val="code"/>
+        </w:rPr>
+        <w:t xml:space="preserve"> with 1 sec timeout</w:t>
+      </w:r>
+    </w:p>
+    <w:p>
+      <w:pPr>
+        <w:rPr>
+          <w:rStyle w:val="code"/>
+        </w:rPr>
+      </w:pPr>
+      <w:r>
+        <w:rPr>
+          <w:rStyle w:val="code"/>
+        </w:rPr>
+        <w:t xml:space="preserve">    print("</w:t>
+      </w:r>
+      <w:proofErr w:type="spellStart"/>
+      <w:r>
+        <w:rPr>
+          <w:rStyle w:val="code"/>
+        </w:rPr>
+        <w:t>Succesfuly</w:t>
+      </w:r>
+      <w:proofErr w:type="spellEnd"/>
+      <w:r>
+        <w:rPr>
+          <w:rStyle w:val="code"/>
+        </w:rPr>
+        <w:t xml:space="preserve"> opened: " + </w:t>
+      </w:r>
+      <w:proofErr w:type="spellStart"/>
+      <w:r>
+        <w:rPr>
+          <w:rStyle w:val="code"/>
+        </w:rPr>
+        <w:t>ser.port</w:t>
+      </w:r>
+      <w:proofErr w:type="spellEnd"/>
+      <w:r>
+        <w:rPr>
+          <w:rStyle w:val="code"/>
+        </w:rPr>
+        <w:t xml:space="preserve">  )</w:t>
+      </w:r>
+    </w:p>
+    <w:p>
+      <w:pPr>
+        <w:rPr>
+          <w:rStyle w:val="code"/>
+        </w:rPr>
+      </w:pPr>
+      <w:r>
+        <w:rPr>
+          <w:rStyle w:val="code"/>
+        </w:rPr>
+        <w:t xml:space="preserve">    try:</w:t>
+      </w:r>
+    </w:p>
+    <w:p>
+      <w:pPr>
+        <w:rPr>
+          <w:rStyle w:val="code"/>
+        </w:rPr>
+      </w:pPr>
+      <w:r>
+        <w:rPr>
+          <w:rStyle w:val="code"/>
+        </w:rPr>
+        <w:t xml:space="preserve">       if </w:t>
+      </w:r>
+      <w:proofErr w:type="spellStart"/>
+      <w:r>
+        <w:rPr>
+          <w:rStyle w:val="code"/>
+        </w:rPr>
+        <w:t>PSEsPicoLib.IsConnected</w:t>
+      </w:r>
+      <w:proofErr w:type="spellEnd"/>
+      <w:r>
+        <w:rPr>
+          <w:rStyle w:val="code"/>
+        </w:rPr>
+        <w:t xml:space="preserve">(ser):             #Check if </w:t>
+      </w:r>
+      <w:proofErr w:type="spellStart"/>
+      <w:r>
+        <w:rPr>
+          <w:rStyle w:val="code"/>
+        </w:rPr>
+        <w:t>EmstatPico</w:t>
+      </w:r>
+      <w:proofErr w:type="spellEnd"/>
+      <w:r>
+        <w:rPr>
+          <w:rStyle w:val="code"/>
+        </w:rPr>
+        <w:t xml:space="preserve"> is connected</w:t>
+      </w:r>
+    </w:p>
+    <w:p>
+      <w:pPr>
+        <w:rPr>
+          <w:rStyle w:val="code"/>
+        </w:rPr>
+      </w:pPr>
+      <w:r>
+        <w:rPr>
+          <w:rStyle w:val="code"/>
+        </w:rPr>
+        <w:t xml:space="preserve">           print("Connected!")                  </w:t>
+      </w:r>
+    </w:p>
+    <w:p>
+      <w:pPr>
+        <w:rPr>
+          <w:rStyle w:val="code"/>
+        </w:rPr>
+      </w:pPr>
+      <w:r>
+        <w:rPr>
+          <w:rStyle w:val="code"/>
+        </w:rPr>
+        <w:t xml:space="preserve">           </w:t>
+      </w:r>
+    </w:p>
+    <w:p>
+      <w:pPr>
+        <w:rPr>
+          <w:rStyle w:val="code"/>
+        </w:rPr>
+      </w:pPr>
+      <w:r>
+        <w:rPr>
+          <w:rStyle w:val="code"/>
+        </w:rPr>
+        <w:t xml:space="preserve">           # Send the </w:t>
+      </w:r>
+      <w:proofErr w:type="spellStart"/>
+      <w:r>
+        <w:rPr>
+          <w:rStyle w:val="code"/>
+        </w:rPr>
+        <w:t>MethodSCRIPT</w:t>
+      </w:r>
+      <w:proofErr w:type="spellEnd"/>
+      <w:r>
+        <w:rPr>
+          <w:rStyle w:val="code"/>
+        </w:rPr>
+        <w:t xml:space="preserve"> file</w:t>
+      </w:r>
+    </w:p>
+    <w:p>
+      <w:pPr>
+        <w:rPr>
+          <w:rStyle w:val="code"/>
+        </w:rPr>
+      </w:pPr>
+      <w:r>
+        <w:rPr>
+          <w:rStyle w:val="code"/>
+        </w:rPr>
+        <w:t xml:space="preserve">           </w:t>
+      </w:r>
+      <w:proofErr w:type="spellStart"/>
+      <w:r>
+        <w:rPr>
+          <w:rStyle w:val="code"/>
+        </w:rPr>
+        <w:t>PSEsPicoLib.SendScriptFile</w:t>
+      </w:r>
+      <w:proofErr w:type="spellEnd"/>
+      <w:r>
+        <w:rPr>
+          <w:rStyle w:val="code"/>
+        </w:rPr>
+        <w:t>(</w:t>
+      </w:r>
+      <w:proofErr w:type="spellStart"/>
+      <w:r>
+        <w:rPr>
+          <w:rStyle w:val="code"/>
+        </w:rPr>
+        <w:t>ser,MScriptPathandFile</w:t>
+      </w:r>
+      <w:proofErr w:type="spellEnd"/>
+      <w:r>
+        <w:rPr>
+          <w:rStyle w:val="code"/>
+        </w:rPr>
+        <w:t xml:space="preserve">)  </w:t>
+      </w:r>
+    </w:p>
+    <w:p>
+      <w:pPr>
+        <w:rPr>
+          <w:rStyle w:val="code"/>
+        </w:rPr>
+      </w:pPr>
+      <w:r>
+        <w:rPr>
+          <w:rStyle w:val="code"/>
+        </w:rPr>
+        <w:t xml:space="preserve">           #Get the results and store it in datafile</w:t>
+      </w:r>
+    </w:p>
+    <w:p>
+      <w:pPr>
+        <w:rPr>
+          <w:rStyle w:val="code"/>
+        </w:rPr>
+      </w:pPr>
+      <w:r>
+        <w:rPr>
+          <w:rStyle w:val="code"/>
+        </w:rPr>
+        <w:t xml:space="preserve">           datafile=</w:t>
+      </w:r>
+      <w:proofErr w:type="spellStart"/>
+      <w:r>
+        <w:rPr>
+          <w:rStyle w:val="code"/>
+        </w:rPr>
+        <w:t>PSEsPicoLib.GetResults</w:t>
+      </w:r>
+      <w:proofErr w:type="spellEnd"/>
+      <w:r>
+        <w:rPr>
+          <w:rStyle w:val="code"/>
+        </w:rPr>
+        <w:t>(ser)                             # fetch the results</w:t>
+      </w:r>
+    </w:p>
+    <w:p>
+      <w:pPr>
+        <w:rPr>
+          <w:rStyle w:val="code"/>
+        </w:rPr>
+      </w:pPr>
+    </w:p>
+    <w:p>
+      <w:pPr>
+        <w:rPr>
+          <w:rStyle w:val="code"/>
+        </w:rPr>
+      </w:pPr>
+      <w:r>
+        <w:rPr>
+          <w:rStyle w:val="code"/>
+        </w:rPr>
+        <w:t xml:space="preserve">           #Create "data" subfolder </w:t>
+      </w:r>
+    </w:p>
+    <w:p>
+      <w:pPr>
+        <w:rPr>
+          <w:rStyle w:val="code"/>
+        </w:rPr>
+      </w:pPr>
+      <w:r>
+        <w:rPr>
+          <w:rStyle w:val="code"/>
+        </w:rPr>
+        <w:t xml:space="preserve">           (prefix, </w:t>
+      </w:r>
+      <w:proofErr w:type="spellStart"/>
+      <w:r>
+        <w:rPr>
+          <w:rStyle w:val="code"/>
+        </w:rPr>
+        <w:t>sep</w:t>
+      </w:r>
+      <w:proofErr w:type="spellEnd"/>
+      <w:r>
+        <w:rPr>
+          <w:rStyle w:val="code"/>
+        </w:rPr>
+        <w:t xml:space="preserve">, suffix) = </w:t>
+      </w:r>
+      <w:proofErr w:type="spellStart"/>
+      <w:r>
+        <w:rPr>
+          <w:rStyle w:val="code"/>
+        </w:rPr>
+        <w:t>MScriptFile.rpartition</w:t>
+      </w:r>
+      <w:proofErr w:type="spellEnd"/>
+      <w:r>
+        <w:rPr>
+          <w:rStyle w:val="code"/>
+        </w:rPr>
+        <w:t>('.')   #split the file-extension and the filename</w:t>
+      </w:r>
+    </w:p>
+    <w:p>
+      <w:pPr>
+        <w:rPr>
+          <w:rStyle w:val="code"/>
+        </w:rPr>
+      </w:pPr>
+      <w:r>
+        <w:rPr>
+          <w:rStyle w:val="code"/>
+        </w:rPr>
+        <w:t xml:space="preserve">           </w:t>
+      </w:r>
+      <w:proofErr w:type="spellStart"/>
+      <w:r>
+        <w:rPr>
+          <w:rStyle w:val="code"/>
+        </w:rPr>
+        <w:t>ResultFile</w:t>
+      </w:r>
+      <w:proofErr w:type="spellEnd"/>
+      <w:r>
+        <w:rPr>
+          <w:rStyle w:val="code"/>
+        </w:rPr>
+        <w:t xml:space="preserve"> = prefix + '.</w:t>
+      </w:r>
+      <w:proofErr w:type="spellStart"/>
+      <w:r>
+        <w:rPr>
+          <w:rStyle w:val="code"/>
+        </w:rPr>
+        <w:t>dat</w:t>
+      </w:r>
+      <w:proofErr w:type="spellEnd"/>
+      <w:r>
+        <w:rPr>
+          <w:rStyle w:val="code"/>
+        </w:rPr>
+        <w:t>'                          #change the extension to .</w:t>
+      </w:r>
+      <w:proofErr w:type="spellStart"/>
+      <w:r>
+        <w:rPr>
+          <w:rStyle w:val="code"/>
+        </w:rPr>
+        <w:t>dat</w:t>
+      </w:r>
+      <w:proofErr w:type="spellEnd"/>
+    </w:p>
+    <w:p>
+      <w:pPr>
+        <w:rPr>
+          <w:rStyle w:val="code"/>
+        </w:rPr>
+      </w:pPr>
+      <w:r>
+        <w:rPr>
+          <w:rStyle w:val="code"/>
+        </w:rPr>
+        <w:t xml:space="preserve">           </w:t>
+      </w:r>
+      <w:proofErr w:type="spellStart"/>
+      <w:r>
+        <w:rPr>
+          <w:rStyle w:val="code"/>
+        </w:rPr>
+        <w:t>ResultPath</w:t>
+      </w:r>
+      <w:proofErr w:type="spellEnd"/>
+      <w:r>
+        <w:rPr>
+          <w:rStyle w:val="code"/>
+        </w:rPr>
+        <w:t xml:space="preserve"> = </w:t>
+      </w:r>
+      <w:proofErr w:type="spellStart"/>
+      <w:r>
+        <w:rPr>
+          <w:rStyle w:val="code"/>
+        </w:rPr>
+        <w:t>MSfilepath</w:t>
+      </w:r>
+      <w:proofErr w:type="spellEnd"/>
+      <w:r>
+        <w:rPr>
+          <w:rStyle w:val="code"/>
+        </w:rPr>
+        <w:t>+"\\data"                      #use subfolder for the data</w:t>
+      </w:r>
+    </w:p>
+    <w:p>
+      <w:pPr>
+        <w:rPr>
+          <w:rStyle w:val="code"/>
+        </w:rPr>
+      </w:pPr>
+      <w:r>
+        <w:rPr>
+          <w:rStyle w:val="code"/>
+        </w:rPr>
+        <w:t xml:space="preserve">           try:  </w:t>
+      </w:r>
+    </w:p>
+    <w:p>
+      <w:pPr>
+        <w:rPr>
+          <w:rStyle w:val="code"/>
+        </w:rPr>
+      </w:pPr>
+      <w:r>
+        <w:rPr>
+          <w:rStyle w:val="code"/>
+        </w:rPr>
+        <w:t xml:space="preserve">               </w:t>
+      </w:r>
+      <w:proofErr w:type="spellStart"/>
+      <w:r>
+        <w:rPr>
+          <w:rStyle w:val="code"/>
+        </w:rPr>
+        <w:t>os.mkdir</w:t>
+      </w:r>
+      <w:proofErr w:type="spellEnd"/>
+      <w:r>
+        <w:rPr>
+          <w:rStyle w:val="code"/>
+        </w:rPr>
+        <w:t>(</w:t>
+      </w:r>
+      <w:proofErr w:type="spellStart"/>
+      <w:r>
+        <w:rPr>
+          <w:rStyle w:val="code"/>
+        </w:rPr>
+        <w:t>ResultPath</w:t>
+      </w:r>
+      <w:proofErr w:type="spellEnd"/>
+      <w:r>
+        <w:rPr>
+          <w:rStyle w:val="code"/>
+        </w:rPr>
+        <w:t>)</w:t>
+      </w:r>
+    </w:p>
+    <w:p>
+      <w:pPr>
+        <w:rPr>
+          <w:rStyle w:val="code"/>
+        </w:rPr>
+      </w:pPr>
+      <w:r>
+        <w:rPr>
+          <w:rStyle w:val="code"/>
+        </w:rPr>
+        <w:t xml:space="preserve">           except </w:t>
+      </w:r>
+      <w:proofErr w:type="spellStart"/>
+      <w:r>
+        <w:rPr>
+          <w:rStyle w:val="code"/>
+        </w:rPr>
+        <w:t>OSError</w:t>
+      </w:r>
+      <w:proofErr w:type="spellEnd"/>
+      <w:r>
+        <w:rPr>
+          <w:rStyle w:val="code"/>
+        </w:rPr>
+        <w:t xml:space="preserve">:  </w:t>
+      </w:r>
+    </w:p>
+    <w:p>
+      <w:pPr>
+        <w:rPr>
+          <w:rStyle w:val="code"/>
+        </w:rPr>
+      </w:pPr>
+      <w:r>
+        <w:rPr>
+          <w:rStyle w:val="code"/>
+        </w:rPr>
+        <w:t xml:space="preserve">               print ("Creation of the directory %s failed" % </w:t>
+      </w:r>
+      <w:proofErr w:type="spellStart"/>
+      <w:r>
+        <w:rPr>
+          <w:rStyle w:val="code"/>
+        </w:rPr>
+        <w:t>ResultPath</w:t>
+      </w:r>
+      <w:proofErr w:type="spellEnd"/>
+      <w:r>
+        <w:rPr>
+          <w:rStyle w:val="code"/>
+        </w:rPr>
+        <w:t>)</w:t>
+      </w:r>
+    </w:p>
+    <w:p>
+      <w:pPr>
+        <w:rPr>
+          <w:rStyle w:val="code"/>
+        </w:rPr>
+      </w:pPr>
+      <w:r>
+        <w:rPr>
+          <w:rStyle w:val="code"/>
+        </w:rPr>
+        <w:t xml:space="preserve">           else:  </w:t>
+      </w:r>
+    </w:p>
+    <w:p>
+      <w:pPr>
+        <w:rPr>
+          <w:rStyle w:val="code"/>
+        </w:rPr>
+      </w:pPr>
+      <w:r>
+        <w:rPr>
+          <w:rStyle w:val="code"/>
+        </w:rPr>
+        <w:t xml:space="preserve">               print ("Successfully created the directory %s " % </w:t>
+      </w:r>
+      <w:proofErr w:type="spellStart"/>
+      <w:r>
+        <w:rPr>
+          <w:rStyle w:val="code"/>
+        </w:rPr>
+        <w:t>ResultPath</w:t>
+      </w:r>
+      <w:proofErr w:type="spellEnd"/>
+      <w:r>
+        <w:rPr>
+          <w:rStyle w:val="code"/>
+        </w:rPr>
+        <w:t>)</w:t>
+      </w:r>
+    </w:p>
+    <w:p>
+      <w:pPr>
+        <w:rPr>
+          <w:rStyle w:val="code"/>
+        </w:rPr>
+      </w:pPr>
+      <w:r>
+        <w:rPr>
+          <w:rStyle w:val="code"/>
+        </w:rPr>
+        <w:t xml:space="preserve">               </w:t>
+      </w:r>
+    </w:p>
+    <w:p>
+      <w:pPr>
+        <w:rPr>
+          <w:rStyle w:val="code"/>
+        </w:rPr>
+      </w:pPr>
+      <w:r>
+        <w:rPr>
+          <w:rStyle w:val="code"/>
+        </w:rPr>
+        <w:t xml:space="preserve">           </w:t>
+      </w:r>
+      <w:proofErr w:type="spellStart"/>
+      <w:r>
+        <w:rPr>
+          <w:rStyle w:val="code"/>
+        </w:rPr>
+        <w:t>ResultFile</w:t>
+      </w:r>
+      <w:proofErr w:type="spellEnd"/>
+      <w:r>
+        <w:rPr>
+          <w:rStyle w:val="code"/>
+        </w:rPr>
+        <w:t xml:space="preserve"> = </w:t>
+      </w:r>
+      <w:proofErr w:type="spellStart"/>
+      <w:r>
+        <w:rPr>
+          <w:rStyle w:val="code"/>
+        </w:rPr>
+        <w:t>os.path.join</w:t>
+      </w:r>
+      <w:proofErr w:type="spellEnd"/>
+      <w:r>
+        <w:rPr>
+          <w:rStyle w:val="code"/>
+        </w:rPr>
+        <w:t>(</w:t>
+      </w:r>
+      <w:proofErr w:type="spellStart"/>
+      <w:r>
+        <w:rPr>
+          <w:rStyle w:val="code"/>
+        </w:rPr>
+        <w:t>ResultPath</w:t>
+      </w:r>
+      <w:proofErr w:type="spellEnd"/>
+      <w:r>
+        <w:rPr>
+          <w:rStyle w:val="code"/>
+        </w:rPr>
+        <w:t xml:space="preserve">, </w:t>
+      </w:r>
+      <w:proofErr w:type="spellStart"/>
+      <w:r>
+        <w:rPr>
+          <w:rStyle w:val="code"/>
+        </w:rPr>
+        <w:t>ResultFile</w:t>
+      </w:r>
+      <w:proofErr w:type="spellEnd"/>
+      <w:r>
+        <w:rPr>
+          <w:rStyle w:val="code"/>
+        </w:rPr>
+        <w:t>)                #combine the path and the filename</w:t>
+      </w:r>
+    </w:p>
+    <w:p>
+      <w:pPr>
+        <w:rPr>
+          <w:rStyle w:val="code"/>
+        </w:rPr>
+      </w:pPr>
+      <w:r>
+        <w:rPr>
+          <w:rStyle w:val="code"/>
+        </w:rPr>
+        <w:t xml:space="preserve">           </w:t>
+      </w:r>
+      <w:proofErr w:type="spellStart"/>
+      <w:r>
+        <w:rPr>
+          <w:rStyle w:val="code"/>
+        </w:rPr>
+        <w:t>ResultFile</w:t>
+      </w:r>
+      <w:proofErr w:type="spellEnd"/>
+      <w:r>
+        <w:rPr>
+          <w:rStyle w:val="code"/>
+        </w:rPr>
+        <w:t xml:space="preserve"> = </w:t>
+      </w:r>
+      <w:proofErr w:type="spellStart"/>
+      <w:r>
+        <w:rPr>
+          <w:rStyle w:val="code"/>
+        </w:rPr>
+        <w:t>PSEsPicoLib.CheckFileExistAndRename</w:t>
+      </w:r>
+      <w:proofErr w:type="spellEnd"/>
+      <w:r>
+        <w:rPr>
+          <w:rStyle w:val="code"/>
+        </w:rPr>
+        <w:t>(</w:t>
+      </w:r>
+      <w:proofErr w:type="spellStart"/>
+      <w:r>
+        <w:rPr>
+          <w:rStyle w:val="code"/>
+        </w:rPr>
+        <w:t>ResultFile</w:t>
+      </w:r>
+      <w:proofErr w:type="spellEnd"/>
+      <w:r>
+        <w:rPr>
+          <w:rStyle w:val="code"/>
+        </w:rPr>
+        <w:t xml:space="preserve">)     #Rename the file if it exists to a unique name by add the </w:t>
+      </w:r>
+      <w:proofErr w:type="spellStart"/>
+      <w:r>
+        <w:rPr>
+          <w:rStyle w:val="code"/>
+        </w:rPr>
+        <w:t>date+time</w:t>
+      </w:r>
+      <w:proofErr w:type="spellEnd"/>
+    </w:p>
+    <w:p>
+      <w:pPr>
+        <w:rPr>
+          <w:rStyle w:val="code"/>
+        </w:rPr>
+      </w:pPr>
+      <w:r>
+        <w:rPr>
+          <w:rStyle w:val="code"/>
+        </w:rPr>
+        <w:t xml:space="preserve">           #print(</w:t>
+      </w:r>
+      <w:proofErr w:type="spellStart"/>
+      <w:r>
+        <w:rPr>
+          <w:rStyle w:val="code"/>
+        </w:rPr>
+        <w:t>ResultFile</w:t>
+      </w:r>
+      <w:proofErr w:type="spellEnd"/>
+      <w:r>
+        <w:rPr>
+          <w:rStyle w:val="code"/>
+        </w:rPr>
+        <w:t xml:space="preserve">)       </w:t>
+      </w:r>
+    </w:p>
+    <w:p>
+      <w:pPr>
+        <w:rPr>
+          <w:rStyle w:val="code"/>
+        </w:rPr>
+      </w:pPr>
+      <w:r>
+        <w:rPr>
+          <w:rStyle w:val="code"/>
+        </w:rPr>
+        <w:t xml:space="preserve">           f = open(</w:t>
+      </w:r>
+      <w:proofErr w:type="spellStart"/>
+      <w:r>
+        <w:rPr>
+          <w:rStyle w:val="code"/>
+        </w:rPr>
+        <w:t>ResultFile</w:t>
+      </w:r>
+      <w:proofErr w:type="spellEnd"/>
+      <w:r>
+        <w:rPr>
+          <w:rStyle w:val="code"/>
+        </w:rPr>
+        <w:t>,"w+")    #Open file for writing</w:t>
+      </w:r>
+    </w:p>
+    <w:p>
+      <w:pPr>
+        <w:rPr>
+          <w:rStyle w:val="code"/>
+        </w:rPr>
+      </w:pPr>
+      <w:r>
+        <w:rPr>
+          <w:rStyle w:val="code"/>
+        </w:rPr>
+        <w:t xml:space="preserve">           </w:t>
+      </w:r>
+      <w:proofErr w:type="spellStart"/>
+      <w:r>
+        <w:rPr>
+          <w:rStyle w:val="code"/>
+        </w:rPr>
+        <w:t>f.write</w:t>
+      </w:r>
+      <w:proofErr w:type="spellEnd"/>
+      <w:r>
+        <w:rPr>
+          <w:rStyle w:val="code"/>
+        </w:rPr>
+        <w:t>(datafile)            #write data to file</w:t>
+      </w:r>
+    </w:p>
+    <w:p>
+      <w:pPr>
+        <w:rPr>
+          <w:rStyle w:val="code"/>
+        </w:rPr>
+      </w:pPr>
+      <w:r>
+        <w:rPr>
+          <w:rStyle w:val="code"/>
+        </w:rPr>
+        <w:t xml:space="preserve">           </w:t>
+      </w:r>
+      <w:proofErr w:type="spellStart"/>
+      <w:r>
+        <w:rPr>
+          <w:rStyle w:val="code"/>
+        </w:rPr>
+        <w:t>f.close</w:t>
+      </w:r>
+      <w:proofErr w:type="spellEnd"/>
+      <w:r>
+        <w:rPr>
+          <w:rStyle w:val="code"/>
+        </w:rPr>
+        <w:t>()                    #close file</w:t>
+      </w:r>
+    </w:p>
+    <w:p>
+      <w:pPr>
+        <w:rPr>
+          <w:rStyle w:val="code"/>
+        </w:rPr>
+      </w:pPr>
+      <w:r>
+        <w:rPr>
+          <w:rStyle w:val="code"/>
+        </w:rPr>
+        <w:t xml:space="preserve">       else:</w:t>
+      </w:r>
+    </w:p>
+    <w:p>
+      <w:pPr>
+        <w:rPr>
+          <w:rStyle w:val="code"/>
+        </w:rPr>
+      </w:pPr>
+      <w:r>
+        <w:rPr>
+          <w:rStyle w:val="code"/>
+        </w:rPr>
+        <w:t xml:space="preserve">           print("Unable to connected!")                  </w:t>
+      </w:r>
+    </w:p>
+    <w:p>
+      <w:pPr>
+        <w:rPr>
+          <w:rStyle w:val="code"/>
+        </w:rPr>
+      </w:pPr>
+      <w:r>
+        <w:rPr>
+          <w:rStyle w:val="code"/>
+        </w:rPr>
+        <w:t xml:space="preserve">       </w:t>
+      </w:r>
+      <w:proofErr w:type="spellStart"/>
+      <w:r>
+        <w:rPr>
+          <w:rStyle w:val="code"/>
+        </w:rPr>
+        <w:t>ser.close</w:t>
+      </w:r>
+      <w:proofErr w:type="spellEnd"/>
+      <w:r>
+        <w:rPr>
+          <w:rStyle w:val="code"/>
+        </w:rPr>
+        <w:t>()                                  #close the comport</w:t>
+      </w:r>
+    </w:p>
+    <w:p>
+      <w:pPr>
+        <w:rPr>
+          <w:rStyle w:val="code"/>
+        </w:rPr>
+      </w:pPr>
+      <w:r>
+        <w:rPr>
+          <w:rStyle w:val="code"/>
+        </w:rPr>
+        <w:t xml:space="preserve">    except Exception as e1:                         #catch exception </w:t>
+      </w:r>
+    </w:p>
+    <w:p>
+      <w:pPr>
+        <w:rPr>
+          <w:rStyle w:val="code"/>
+        </w:rPr>
+      </w:pPr>
+      <w:r>
+        <w:rPr>
+          <w:rStyle w:val="code"/>
+        </w:rPr>
+        <w:t xml:space="preserve">        print("error communicating...: " + str(e1)) #print the exception</w:t>
+      </w:r>
+    </w:p>
+    <w:p>
+      <w:pPr>
+        <w:rPr>
+          <w:rStyle w:val="code"/>
+        </w:rPr>
+      </w:pPr>
+      <w:r>
+        <w:rPr>
+          <w:rStyle w:val="code"/>
+        </w:rPr>
+        <w:t>else:</w:t>
+      </w:r>
+    </w:p>
+    <w:p>
+      <w:pPr>
+        <w:rPr>
+          <w:rStyle w:val="code"/>
+        </w:rPr>
+      </w:pPr>
+      <w:r>
+        <w:rPr>
+          <w:rStyle w:val="code"/>
+        </w:rPr>
+        <w:t xml:space="preserve">    print("cannot open serial port ")</w:t>
+      </w:r>
+    </w:p>
+    <w:p>
+      <w:pPr>
+        <w:rPr>
+          <w:rStyle w:val="code"/>
+        </w:rPr>
+      </w:pPr>
+    </w:p>
+    <w:p>
+      <w:pPr>
+        <w:rPr>
+          <w:rStyle w:val="code"/>
+        </w:rPr>
+      </w:pPr>
+    </w:p>
+    <w:p>
+      <w:pPr>
+        <w:pStyle w:val="Heading4"/>
+        <w:rPr>
+          <w:lang w:val="en-US"/>
+        </w:rPr>
+      </w:pPr>
+      <w:r>
+        <w:rPr>
+          <w:lang w:val="en-US"/>
+        </w:rPr>
+        <w:t>Part-2</w:t>
+      </w:r>
+    </w:p>
+    <w:p>
+      <w:pPr>
+        <w:rPr>
+          <w:lang w:val="en-US"/>
+        </w:rPr>
+      </w:pPr>
+    </w:p>
+    <w:p>
+      <w:pPr>
+        <w:rPr>
+          <w:rStyle w:val="code"/>
+        </w:rPr>
+      </w:pPr>
+      <w:proofErr w:type="spellStart"/>
+      <w:r>
+        <w:rPr>
+          <w:rStyle w:val="code"/>
+        </w:rPr>
+        <w:t>value_matrix</w:t>
+      </w:r>
+      <w:proofErr w:type="spellEnd"/>
+      <w:r>
+        <w:rPr>
+          <w:rStyle w:val="code"/>
+        </w:rPr>
+        <w:t xml:space="preserve"> = </w:t>
+      </w:r>
+      <w:proofErr w:type="spellStart"/>
+      <w:r>
+        <w:rPr>
+          <w:rStyle w:val="code"/>
+        </w:rPr>
+        <w:t>PSEsPicoLib.ParseResultFile</w:t>
+      </w:r>
+      <w:proofErr w:type="spellEnd"/>
+      <w:r>
+        <w:rPr>
+          <w:rStyle w:val="code"/>
+        </w:rPr>
+        <w:t>(</w:t>
+      </w:r>
+      <w:proofErr w:type="spellStart"/>
+      <w:r>
+        <w:rPr>
+          <w:rStyle w:val="code"/>
+        </w:rPr>
+        <w:t>ResultFile</w:t>
+      </w:r>
+      <w:proofErr w:type="spellEnd"/>
+      <w:r>
+        <w:rPr>
+          <w:rStyle w:val="code"/>
+        </w:rPr>
+        <w:t>)  #Parse result file to Value matrix</w:t>
+      </w:r>
+    </w:p>
+    <w:p>
+      <w:pPr>
+        <w:rPr>
+          <w:rStyle w:val="code"/>
+        </w:rPr>
+      </w:pPr>
+    </w:p>
+    <w:p>
+      <w:pPr>
+        <w:rPr>
+          <w:rStyle w:val="code"/>
+        </w:rPr>
+      </w:pPr>
+      <w:r>
+        <w:rPr>
+          <w:rStyle w:val="code"/>
+        </w:rPr>
+        <w:t>applied_frequency=PSEsPicoLib.GetColumnFromMatrix(value_matrix,0)   #Get the applied frequencies</w:t>
+      </w:r>
+    </w:p>
+    <w:p>
+      <w:pPr>
+        <w:rPr>
+          <w:rStyle w:val="code"/>
+        </w:rPr>
+      </w:pPr>
+      <w:proofErr w:type="spellStart"/>
+      <w:r>
+        <w:rPr>
+          <w:rStyle w:val="code"/>
+        </w:rPr>
+        <w:t>measured_zreal</w:t>
+      </w:r>
+      <w:proofErr w:type="spellEnd"/>
+      <w:r>
+        <w:rPr>
+          <w:rStyle w:val="code"/>
+        </w:rPr>
+        <w:t>=</w:t>
+      </w:r>
+      <w:proofErr w:type="spellStart"/>
+      <w:r>
+        <w:rPr>
+          <w:rStyle w:val="code"/>
+        </w:rPr>
+        <w:t>PSEsPicoLib.GetColumnFromMatrix</w:t>
+      </w:r>
+      <w:proofErr w:type="spellEnd"/>
+      <w:r>
+        <w:rPr>
+          <w:rStyle w:val="code"/>
+        </w:rPr>
+        <w:t>(value_matrix,1)      #Get the measured real part of the complex impedance</w:t>
+      </w:r>
+    </w:p>
+    <w:p>
+      <w:pPr>
+        <w:rPr>
+          <w:rStyle w:val="code"/>
+        </w:rPr>
+      </w:pPr>
+      <w:proofErr w:type="spellStart"/>
+      <w:r>
+        <w:rPr>
+          <w:rStyle w:val="code"/>
+        </w:rPr>
+        <w:t>measured_zimag</w:t>
+      </w:r>
+      <w:proofErr w:type="spellEnd"/>
+      <w:r>
+        <w:rPr>
+          <w:rStyle w:val="code"/>
+        </w:rPr>
+        <w:t>=</w:t>
+      </w:r>
+      <w:proofErr w:type="spellStart"/>
+      <w:r>
+        <w:rPr>
+          <w:rStyle w:val="code"/>
+        </w:rPr>
+        <w:t>PSEsPicoLib.GetColumnFromMatrix</w:t>
+      </w:r>
+      <w:proofErr w:type="spellEnd"/>
+      <w:r>
+        <w:rPr>
+          <w:rStyle w:val="code"/>
+        </w:rPr>
+        <w:t>(value_matrix,2)      #Get the measured imaginary part of the complex impedance</w:t>
+      </w:r>
+    </w:p>
+    <w:p>
+      <w:pPr>
+        <w:rPr>
+          <w:rStyle w:val="code"/>
+        </w:rPr>
+      </w:pPr>
+    </w:p>
+    <w:p>
+      <w:pPr>
+        <w:rPr>
+          <w:rStyle w:val="code"/>
+        </w:rPr>
+      </w:pPr>
+      <w:r>
+        <w:rPr>
+          <w:rStyle w:val="code"/>
+        </w:rPr>
+        <w:t xml:space="preserve">#Calculate Z and Phase  </w:t>
+      </w:r>
+    </w:p>
+    <w:p>
+      <w:pPr>
+        <w:rPr>
+          <w:rStyle w:val="code"/>
+        </w:rPr>
+      </w:pPr>
+      <w:proofErr w:type="spellStart"/>
+      <w:r>
+        <w:rPr>
+          <w:rStyle w:val="code"/>
+        </w:rPr>
+        <w:t>measured_zimag</w:t>
+      </w:r>
+      <w:proofErr w:type="spellEnd"/>
+      <w:r>
+        <w:rPr>
+          <w:rStyle w:val="code"/>
+        </w:rPr>
+        <w:t xml:space="preserve"> = -</w:t>
+      </w:r>
+      <w:proofErr w:type="spellStart"/>
+      <w:r>
+        <w:rPr>
+          <w:rStyle w:val="code"/>
+        </w:rPr>
+        <w:t>measured_zimag</w:t>
+      </w:r>
+      <w:proofErr w:type="spellEnd"/>
+      <w:r>
+        <w:rPr>
+          <w:rStyle w:val="code"/>
+        </w:rPr>
+        <w:t xml:space="preserve">                          #invert the imaginary part for the electrochemist convention</w:t>
+      </w:r>
+    </w:p>
+    <w:p>
+      <w:pPr>
+        <w:rPr>
+          <w:rStyle w:val="code"/>
+        </w:rPr>
+      </w:pPr>
+      <w:proofErr w:type="spellStart"/>
+      <w:r>
+        <w:rPr>
+          <w:rStyle w:val="code"/>
+        </w:rPr>
+        <w:t>Zcomplex</w:t>
+      </w:r>
+      <w:proofErr w:type="spellEnd"/>
+      <w:r>
+        <w:rPr>
+          <w:rStyle w:val="code"/>
+        </w:rPr>
+        <w:t xml:space="preserve">= </w:t>
+      </w:r>
+      <w:proofErr w:type="spellStart"/>
+      <w:r>
+        <w:rPr>
+          <w:rStyle w:val="code"/>
+        </w:rPr>
+        <w:t>measured_zreal</w:t>
+      </w:r>
+      <w:proofErr w:type="spellEnd"/>
+      <w:r>
+        <w:rPr>
+          <w:rStyle w:val="code"/>
+        </w:rPr>
+        <w:t xml:space="preserve"> + 1j*</w:t>
+      </w:r>
+      <w:proofErr w:type="spellStart"/>
+      <w:r>
+        <w:rPr>
+          <w:rStyle w:val="code"/>
+        </w:rPr>
+        <w:t>measured_zimag</w:t>
+      </w:r>
+      <w:proofErr w:type="spellEnd"/>
+      <w:r>
+        <w:rPr>
+          <w:rStyle w:val="code"/>
+        </w:rPr>
+        <w:t xml:space="preserve">              #compose the complex impedance</w:t>
+      </w:r>
+    </w:p>
+    <w:p>
+      <w:pPr>
+        <w:rPr>
+          <w:rStyle w:val="code"/>
+        </w:rPr>
+      </w:pPr>
+      <w:proofErr w:type="spellStart"/>
+      <w:r>
+        <w:rPr>
+          <w:rStyle w:val="code"/>
+        </w:rPr>
+        <w:t>Zphase</w:t>
+      </w:r>
+      <w:proofErr w:type="spellEnd"/>
+      <w:r>
+        <w:rPr>
+          <w:rStyle w:val="code"/>
+        </w:rPr>
+        <w:t>=</w:t>
+      </w:r>
+      <w:proofErr w:type="spellStart"/>
+      <w:r>
+        <w:rPr>
+          <w:rStyle w:val="code"/>
+        </w:rPr>
+        <w:t>np.angle</w:t>
+      </w:r>
+      <w:proofErr w:type="spellEnd"/>
+      <w:r>
+        <w:rPr>
+          <w:rStyle w:val="code"/>
+        </w:rPr>
+        <w:t>(</w:t>
+      </w:r>
+      <w:proofErr w:type="spellStart"/>
+      <w:r>
+        <w:rPr>
+          <w:rStyle w:val="code"/>
+        </w:rPr>
+        <w:t>Zcomplex</w:t>
+      </w:r>
+      <w:proofErr w:type="spellEnd"/>
+      <w:r>
+        <w:rPr>
+          <w:rStyle w:val="code"/>
+        </w:rPr>
+        <w:t>, deg=True)     #Get the phase from the complex impedance in degrees</w:t>
+      </w:r>
+    </w:p>
+    <w:p>
+      <w:pPr>
+        <w:rPr>
+          <w:rStyle w:val="code"/>
+        </w:rPr>
+      </w:pPr>
+      <w:r>
+        <w:rPr>
+          <w:rStyle w:val="code"/>
+        </w:rPr>
+        <w:t>Z=</w:t>
+      </w:r>
+      <w:proofErr w:type="spellStart"/>
+      <w:r>
+        <w:rPr>
+          <w:rStyle w:val="code"/>
+        </w:rPr>
+        <w:t>np.abs</w:t>
+      </w:r>
+      <w:proofErr w:type="spellEnd"/>
+      <w:r>
+        <w:rPr>
+          <w:rStyle w:val="code"/>
+        </w:rPr>
+        <w:t>(</w:t>
+      </w:r>
+      <w:proofErr w:type="spellStart"/>
+      <w:r>
+        <w:rPr>
+          <w:rStyle w:val="code"/>
+        </w:rPr>
+        <w:t>Zcomplex</w:t>
+      </w:r>
+      <w:proofErr w:type="spellEnd"/>
+      <w:r>
+        <w:rPr>
+          <w:rStyle w:val="code"/>
+        </w:rPr>
+        <w:t xml:space="preserve">)                      #Get the impedance value </w:t>
+      </w:r>
+    </w:p>
+    <w:p>
+      <w:pPr>
+        <w:rPr>
+          <w:rStyle w:val="code"/>
+        </w:rPr>
+      </w:pPr>
+    </w:p>
+    <w:p>
+      <w:pPr>
+        <w:rPr>
+          <w:rStyle w:val="code"/>
+        </w:rPr>
+      </w:pPr>
+    </w:p>
+    <w:p>
+      <w:pPr>
+        <w:rPr>
+          <w:rStyle w:val="code"/>
+        </w:rPr>
+      </w:pPr>
+      <w:r>
+        <w:rPr>
+          <w:rStyle w:val="code"/>
+        </w:rPr>
+        <w:t>#show the Nyquist plot as figure 1</w:t>
+      </w:r>
+    </w:p>
+    <w:p>
+      <w:pPr>
+        <w:rPr>
+          <w:rStyle w:val="code"/>
+        </w:rPr>
+      </w:pPr>
+      <w:proofErr w:type="spellStart"/>
+      <w:r>
+        <w:rPr>
+          <w:rStyle w:val="code"/>
+        </w:rPr>
+        <w:t>plt.figure</w:t>
+      </w:r>
+      <w:proofErr w:type="spellEnd"/>
+      <w:r>
+        <w:rPr>
+          <w:rStyle w:val="code"/>
+        </w:rPr>
+        <w:t xml:space="preserve">(1)                           </w:t>
+      </w:r>
+    </w:p>
+    <w:p>
+      <w:pPr>
+        <w:rPr>
+          <w:rStyle w:val="code"/>
+        </w:rPr>
+      </w:pPr>
+      <w:proofErr w:type="spellStart"/>
+      <w:r>
+        <w:rPr>
+          <w:rStyle w:val="code"/>
+        </w:rPr>
+        <w:t>plt.plot</w:t>
+      </w:r>
+      <w:proofErr w:type="spellEnd"/>
+      <w:r>
+        <w:rPr>
+          <w:rStyle w:val="code"/>
+        </w:rPr>
+        <w:t>(</w:t>
+      </w:r>
+      <w:proofErr w:type="spellStart"/>
+      <w:r>
+        <w:rPr>
+          <w:rStyle w:val="code"/>
+        </w:rPr>
+        <w:t>measured_zreal,measured_zimag</w:t>
+      </w:r>
+      <w:proofErr w:type="spellEnd"/>
+      <w:r>
+        <w:rPr>
+          <w:rStyle w:val="code"/>
+        </w:rPr>
+        <w:t>)</w:t>
+      </w:r>
+    </w:p>
+    <w:p>
+      <w:pPr>
+        <w:rPr>
+          <w:rStyle w:val="code"/>
+        </w:rPr>
+      </w:pPr>
+      <w:proofErr w:type="spellStart"/>
+      <w:r>
+        <w:rPr>
+          <w:rStyle w:val="code"/>
+        </w:rPr>
+        <w:t>plt.title</w:t>
+      </w:r>
+      <w:proofErr w:type="spellEnd"/>
+      <w:r>
+        <w:rPr>
+          <w:rStyle w:val="code"/>
+        </w:rPr>
+        <w:t>('Nyquist plot')</w:t>
+      </w:r>
+    </w:p>
+    <w:p>
+      <w:pPr>
+        <w:rPr>
+          <w:rStyle w:val="code"/>
+        </w:rPr>
+      </w:pPr>
+      <w:proofErr w:type="spellStart"/>
+      <w:r>
+        <w:rPr>
+          <w:rStyle w:val="code"/>
+        </w:rPr>
+        <w:t>plt.axis</w:t>
+      </w:r>
+      <w:proofErr w:type="spellEnd"/>
+      <w:r>
+        <w:rPr>
+          <w:rStyle w:val="code"/>
+        </w:rPr>
+        <w:t>('equal')</w:t>
+      </w:r>
+    </w:p>
+    <w:p>
+      <w:pPr>
+        <w:rPr>
+          <w:rStyle w:val="code"/>
+          <w:lang w:val="nl-NL"/>
+        </w:rPr>
+      </w:pPr>
+      <w:proofErr w:type="spellStart"/>
+      <w:proofErr w:type="gramStart"/>
+      <w:r>
+        <w:rPr>
+          <w:rStyle w:val="code"/>
+          <w:lang w:val="nl-NL"/>
+        </w:rPr>
+        <w:t>plt.grid</w:t>
+      </w:r>
+      <w:proofErr w:type="spellEnd"/>
+      <w:proofErr w:type="gramEnd"/>
+      <w:r>
+        <w:rPr>
+          <w:rStyle w:val="code"/>
+          <w:lang w:val="nl-NL"/>
+        </w:rPr>
+        <w:t>()</w:t>
+      </w:r>
+    </w:p>
+    <w:p>
+      <w:pPr>
+        <w:rPr>
+          <w:rStyle w:val="code"/>
+          <w:lang w:val="nl-NL"/>
+        </w:rPr>
+      </w:pPr>
+      <w:proofErr w:type="spellStart"/>
+      <w:proofErr w:type="gramStart"/>
+      <w:r>
+        <w:rPr>
+          <w:rStyle w:val="code"/>
+          <w:lang w:val="nl-NL"/>
+        </w:rPr>
+        <w:t>plt.xlabel</w:t>
+      </w:r>
+      <w:proofErr w:type="spellEnd"/>
+      <w:proofErr w:type="gramEnd"/>
+      <w:r>
+        <w:rPr>
+          <w:rStyle w:val="code"/>
+          <w:lang w:val="nl-NL"/>
+        </w:rPr>
+        <w:t>("Z\'")</w:t>
+      </w:r>
+    </w:p>
+    <w:p>
+      <w:pPr>
+        <w:rPr>
+          <w:rStyle w:val="code"/>
+          <w:lang w:val="nl-NL"/>
+        </w:rPr>
+      </w:pPr>
+      <w:proofErr w:type="spellStart"/>
+      <w:proofErr w:type="gramStart"/>
+      <w:r>
+        <w:rPr>
+          <w:rStyle w:val="code"/>
+          <w:lang w:val="nl-NL"/>
+        </w:rPr>
+        <w:t>plt.ylabel</w:t>
+      </w:r>
+      <w:proofErr w:type="spellEnd"/>
+      <w:proofErr w:type="gramEnd"/>
+      <w:r>
+        <w:rPr>
+          <w:rStyle w:val="code"/>
+          <w:lang w:val="nl-NL"/>
+        </w:rPr>
+        <w:t>("-Z\'\'")</w:t>
+      </w:r>
+    </w:p>
+    <w:p>
+      <w:pPr>
+        <w:rPr>
+          <w:rStyle w:val="code"/>
+          <w:lang w:val="nl-NL"/>
+        </w:rPr>
+      </w:pPr>
+    </w:p>
+    <w:p>
+      <w:pPr>
+        <w:rPr>
+          <w:rStyle w:val="code"/>
+          <w:lang w:val="nl-NL"/>
+        </w:rPr>
+      </w:pPr>
+    </w:p>
+    <w:p>
+      <w:pPr>
+        <w:rPr>
+          <w:rStyle w:val="code"/>
+        </w:rPr>
+      </w:pPr>
+      <w:r>
+        <w:rPr>
+          <w:rStyle w:val="code"/>
+        </w:rPr>
+        <w:t>#show the Bode plot as dual y-axis</w:t>
+      </w:r>
+    </w:p>
+    <w:p>
+      <w:pPr>
+        <w:rPr>
+          <w:rStyle w:val="code"/>
+        </w:rPr>
+      </w:pPr>
+      <w:r>
+        <w:rPr>
+          <w:rStyle w:val="code"/>
+        </w:rPr>
+        <w:t xml:space="preserve">fig, ax1 = </w:t>
+      </w:r>
+      <w:proofErr w:type="spellStart"/>
+      <w:r>
+        <w:rPr>
+          <w:rStyle w:val="code"/>
+        </w:rPr>
+        <w:t>plt.subplots</w:t>
+      </w:r>
+      <w:proofErr w:type="spellEnd"/>
+      <w:r>
+        <w:rPr>
+          <w:rStyle w:val="code"/>
+        </w:rPr>
+        <w:t>()</w:t>
+      </w:r>
+    </w:p>
+    <w:p>
+      <w:pPr>
+        <w:rPr>
+          <w:rStyle w:val="code"/>
+        </w:rPr>
+      </w:pPr>
+    </w:p>
+    <w:p>
+      <w:pPr>
+        <w:rPr>
+          <w:rStyle w:val="code"/>
+        </w:rPr>
+      </w:pPr>
+      <w:r>
+        <w:rPr>
+          <w:rStyle w:val="code"/>
+        </w:rPr>
+        <w:t>color = '</w:t>
+      </w:r>
+      <w:proofErr w:type="spellStart"/>
+      <w:r>
+        <w:rPr>
+          <w:rStyle w:val="code"/>
+        </w:rPr>
+        <w:t>tab:red</w:t>
+      </w:r>
+      <w:proofErr w:type="spellEnd"/>
+      <w:r>
+        <w:rPr>
+          <w:rStyle w:val="code"/>
+        </w:rPr>
+        <w:t>'                           #plot the impedance in Red</w:t>
+      </w:r>
+    </w:p>
+    <w:p>
+      <w:pPr>
+        <w:rPr>
+          <w:rStyle w:val="code"/>
+        </w:rPr>
+      </w:pPr>
+      <w:r>
+        <w:rPr>
+          <w:rStyle w:val="code"/>
+        </w:rPr>
+        <w:t>ax1.set_xlabel('Frequency (Hz)')            #X-axes is Frequency</w:t>
+      </w:r>
+    </w:p>
+    <w:p>
+      <w:pPr>
+        <w:rPr>
+          <w:rStyle w:val="code"/>
+        </w:rPr>
+      </w:pPr>
+      <w:r>
+        <w:rPr>
+          <w:rStyle w:val="code"/>
+        </w:rPr>
+        <w:t>ax1.set_ylabel('Z', color=color)            #axes-1 is Z (impedance)</w:t>
+      </w:r>
+    </w:p>
+    <w:p>
+      <w:pPr>
+        <w:rPr>
+          <w:rStyle w:val="code"/>
+        </w:rPr>
+      </w:pPr>
+      <w:r>
+        <w:rPr>
+          <w:rStyle w:val="code"/>
+        </w:rPr>
+        <w:t>ax1.semilogx(</w:t>
+      </w:r>
+      <w:proofErr w:type="spellStart"/>
+      <w:r>
+        <w:rPr>
+          <w:rStyle w:val="code"/>
+        </w:rPr>
+        <w:t>applied_frequency</w:t>
+      </w:r>
+      <w:proofErr w:type="spellEnd"/>
+      <w:r>
+        <w:rPr>
+          <w:rStyle w:val="code"/>
+        </w:rPr>
+        <w:t>, Z, color=color)         #X-axis is logarithmic</w:t>
+      </w:r>
+    </w:p>
+    <w:p>
+      <w:pPr>
+        <w:rPr>
+          <w:rStyle w:val="code"/>
+        </w:rPr>
+      </w:pPr>
+      <w:r>
+        <w:rPr>
+          <w:rStyle w:val="code"/>
+        </w:rPr>
+        <w:t xml:space="preserve">ax1.tick_params(axis='y', </w:t>
+      </w:r>
+      <w:proofErr w:type="spellStart"/>
+      <w:r>
+        <w:rPr>
+          <w:rStyle w:val="code"/>
+        </w:rPr>
+        <w:t>labelcolor</w:t>
+      </w:r>
+      <w:proofErr w:type="spellEnd"/>
+      <w:r>
+        <w:rPr>
+          <w:rStyle w:val="code"/>
+        </w:rPr>
+        <w:t>=color) #show ticks</w:t>
+      </w:r>
+    </w:p>
+    <w:p>
+      <w:pPr>
+        <w:rPr>
+          <w:rStyle w:val="code"/>
+        </w:rPr>
+      </w:pPr>
+    </w:p>
+    <w:p>
+      <w:pPr>
+        <w:rPr>
+          <w:rStyle w:val="code"/>
+        </w:rPr>
+      </w:pPr>
+      <w:r>
+        <w:rPr>
+          <w:rStyle w:val="code"/>
+        </w:rPr>
+        <w:t>## Turn on the minor TICKS, which are required for the minor GRID</w:t>
+      </w:r>
+    </w:p>
+    <w:p>
+      <w:pPr>
+        <w:rPr>
+          <w:rStyle w:val="code"/>
+        </w:rPr>
+      </w:pPr>
+      <w:r>
+        <w:rPr>
+          <w:rStyle w:val="code"/>
+        </w:rPr>
+        <w:t>ax1.minorticks_on()</w:t>
+      </w:r>
+    </w:p>
+    <w:p>
+      <w:pPr>
+        <w:rPr>
+          <w:rStyle w:val="code"/>
+        </w:rPr>
+      </w:pPr>
+    </w:p>
+    <w:p>
+      <w:pPr>
+        <w:rPr>
+          <w:rStyle w:val="code"/>
+        </w:rPr>
+      </w:pPr>
+      <w:r>
+        <w:rPr>
+          <w:rStyle w:val="code"/>
+        </w:rPr>
+        <w:t># Customize the major grid</w:t>
+      </w:r>
+    </w:p>
+    <w:p>
+      <w:pPr>
+        <w:rPr>
+          <w:rStyle w:val="code"/>
+        </w:rPr>
+      </w:pPr>
+      <w:r>
+        <w:rPr>
+          <w:rStyle w:val="code"/>
+        </w:rPr>
+        <w:t xml:space="preserve">ax1.grid(which='major', </w:t>
+      </w:r>
+      <w:proofErr w:type="spellStart"/>
+      <w:r>
+        <w:rPr>
+          <w:rStyle w:val="code"/>
+        </w:rPr>
+        <w:t>linestyle</w:t>
+      </w:r>
+      <w:proofErr w:type="spellEnd"/>
+      <w:r>
+        <w:rPr>
+          <w:rStyle w:val="code"/>
+        </w:rPr>
+        <w:t>='-', linewidth='0.1', color='black')</w:t>
+      </w:r>
+    </w:p>
+    <w:p>
+      <w:pPr>
+        <w:rPr>
+          <w:rStyle w:val="code"/>
+        </w:rPr>
+      </w:pPr>
+    </w:p>
+    <w:p>
+      <w:pPr>
+        <w:rPr>
+          <w:rStyle w:val="code"/>
+        </w:rPr>
+      </w:pPr>
+      <w:r>
+        <w:rPr>
+          <w:rStyle w:val="code"/>
+        </w:rPr>
+        <w:t>ax2 = ax1.twinx()  # instantiate a second axes that shares the same x-axis</w:t>
+      </w:r>
+    </w:p>
+    <w:p>
+      <w:pPr>
+        <w:rPr>
+          <w:rStyle w:val="code"/>
+        </w:rPr>
+      </w:pPr>
+    </w:p>
+    <w:p>
+      <w:pPr>
+        <w:rPr>
+          <w:rStyle w:val="code"/>
+        </w:rPr>
+      </w:pPr>
+      <w:r>
+        <w:rPr>
+          <w:rStyle w:val="code"/>
+        </w:rPr>
+        <w:t>color = '</w:t>
+      </w:r>
+      <w:proofErr w:type="spellStart"/>
+      <w:r>
+        <w:rPr>
+          <w:rStyle w:val="code"/>
+        </w:rPr>
+        <w:t>tab:blue</w:t>
+      </w:r>
+      <w:proofErr w:type="spellEnd"/>
+      <w:r>
+        <w:rPr>
+          <w:rStyle w:val="code"/>
+        </w:rPr>
+        <w:t>'</w:t>
+      </w:r>
+    </w:p>
+    <w:p>
+      <w:pPr>
+        <w:rPr>
+          <w:rStyle w:val="code"/>
+        </w:rPr>
+      </w:pPr>
+      <w:r>
+        <w:rPr>
+          <w:rStyle w:val="code"/>
+        </w:rPr>
+        <w:t>ax2.set_ylabel("-Phase (degrees)", color=color)  # we already handled the x-label with ax1</w:t>
+      </w:r>
+    </w:p>
+    <w:p>
+      <w:pPr>
+        <w:rPr>
+          <w:rStyle w:val="code"/>
+        </w:rPr>
+      </w:pPr>
+      <w:r>
+        <w:rPr>
+          <w:rStyle w:val="code"/>
+        </w:rPr>
+        <w:t>ax2.semilogx(</w:t>
+      </w:r>
+      <w:proofErr w:type="spellStart"/>
+      <w:r>
+        <w:rPr>
+          <w:rStyle w:val="code"/>
+        </w:rPr>
+        <w:t>applied_frequency</w:t>
+      </w:r>
+      <w:proofErr w:type="spellEnd"/>
+      <w:r>
+        <w:rPr>
+          <w:rStyle w:val="code"/>
+        </w:rPr>
+        <w:t xml:space="preserve">, </w:t>
+      </w:r>
+      <w:proofErr w:type="spellStart"/>
+      <w:r>
+        <w:rPr>
+          <w:rStyle w:val="code"/>
+        </w:rPr>
+        <w:t>Zphase</w:t>
+      </w:r>
+      <w:proofErr w:type="spellEnd"/>
+      <w:r>
+        <w:rPr>
+          <w:rStyle w:val="code"/>
+        </w:rPr>
+        <w:t>, color=color)</w:t>
+      </w:r>
+    </w:p>
+    <w:p>
+      <w:pPr>
+        <w:rPr>
+          <w:rStyle w:val="code"/>
+        </w:rPr>
+      </w:pPr>
+      <w:r>
+        <w:rPr>
+          <w:rStyle w:val="code"/>
+        </w:rPr>
+        <w:t xml:space="preserve">ax2.tick_params(axis='y', </w:t>
+      </w:r>
+      <w:proofErr w:type="spellStart"/>
+      <w:r>
+        <w:rPr>
+          <w:rStyle w:val="code"/>
+        </w:rPr>
+        <w:t>labelcolor</w:t>
+      </w:r>
+      <w:proofErr w:type="spellEnd"/>
+      <w:r>
+        <w:rPr>
+          <w:rStyle w:val="code"/>
+        </w:rPr>
+        <w:t>=color)</w:t>
+      </w:r>
+    </w:p>
+    <w:p>
+      <w:pPr>
+        <w:rPr>
+          <w:rStyle w:val="code"/>
+        </w:rPr>
+      </w:pPr>
+    </w:p>
+    <w:p>
+      <w:pPr>
+        <w:rPr>
+          <w:rStyle w:val="code"/>
+        </w:rPr>
+      </w:pPr>
+      <w:proofErr w:type="spellStart"/>
+      <w:r>
+        <w:rPr>
+          <w:rStyle w:val="code"/>
+        </w:rPr>
+        <w:t>fig.tight_layout</w:t>
+      </w:r>
+      <w:proofErr w:type="spellEnd"/>
+      <w:r>
+        <w:rPr>
+          <w:rStyle w:val="code"/>
+        </w:rPr>
+        <w:t>()              # otherwise the right y-label is slightly clipped</w:t>
+      </w:r>
+    </w:p>
+    <w:p>
+      <w:pPr>
+        <w:rPr>
+          <w:rStyle w:val="code"/>
+        </w:rPr>
+      </w:pPr>
+      <w:proofErr w:type="spellStart"/>
+      <w:r>
+        <w:rPr>
+          <w:rStyle w:val="code"/>
+        </w:rPr>
         <w:lastRenderedPageBreak/>
-        <w:t>MScriptFile</w:t>
-      </w:r>
-      <w:proofErr w:type="spellEnd"/>
-      <w:r>
-        <w:rPr>
-          <w:rStyle w:val="code"/>
-        </w:rPr>
-        <w:t xml:space="preserve"> = "</w:t>
-      </w:r>
-      <w:proofErr w:type="spellStart"/>
-      <w:r>
-        <w:rPr>
-          <w:rStyle w:val="code"/>
-        </w:rPr>
-        <w:t>MSExampleEIS.mscr</w:t>
-      </w:r>
-      <w:proofErr w:type="spellEnd"/>
-      <w:r>
-        <w:rPr>
-          <w:rStyle w:val="code"/>
-        </w:rPr>
-        <w:t>"</w:t>
-      </w:r>
-    </w:p>
-    <w:p>
-      <w:pPr>
-        <w:rPr>
-          <w:rStyle w:val="code"/>
-        </w:rPr>
-      </w:pPr>
-    </w:p>
-    <w:p>
-      <w:pPr>
-        <w:rPr>
-          <w:rStyle w:val="code"/>
-        </w:rPr>
-      </w:pPr>
-      <w:r>
-        <w:rPr>
-          <w:rStyle w:val="code"/>
-        </w:rPr>
-        <w:t xml:space="preserve">#combine the path and filename </w:t>
-      </w:r>
-    </w:p>
-    <w:p>
-      <w:pPr>
-        <w:rPr>
-          <w:rStyle w:val="code"/>
-        </w:rPr>
-      </w:pPr>
-      <w:proofErr w:type="spellStart"/>
-      <w:r>
-        <w:rPr>
-          <w:rStyle w:val="code"/>
-        </w:rPr>
-        <w:t>MScriptPathandFile</w:t>
-      </w:r>
-      <w:proofErr w:type="spellEnd"/>
-      <w:r>
-        <w:rPr>
-          <w:rStyle w:val="code"/>
-        </w:rPr>
-        <w:t xml:space="preserve"> = </w:t>
-      </w:r>
-      <w:proofErr w:type="spellStart"/>
-      <w:r>
-        <w:rPr>
-          <w:rStyle w:val="code"/>
-        </w:rPr>
-        <w:t>os.path.join</w:t>
+        <w:t>plt.grid</w:t>
       </w:r>
       <w:proofErr w:type="spellEnd"/>
       <w:r>
@@ -6250,1488 +8328,14 @@
         <w:rPr>
           <w:rStyle w:val="code"/>
         </w:rPr>
-        <w:t>MSfilepath</w:t>
-      </w:r>
-      <w:proofErr w:type="spellEnd"/>
-      <w:r>
-        <w:rPr>
-          <w:rStyle w:val="code"/>
-        </w:rPr>
-        <w:t xml:space="preserve">, </w:t>
-      </w:r>
-      <w:proofErr w:type="spellStart"/>
-      <w:r>
-        <w:rPr>
-          <w:rStyle w:val="code"/>
-        </w:rPr>
-        <w:t>MScriptFile</w:t>
-      </w:r>
-      <w:proofErr w:type="spellEnd"/>
-      <w:r>
-        <w:rPr>
-          <w:rStyle w:val="code"/>
-        </w:rPr>
-        <w:t>)</w:t>
-      </w:r>
-    </w:p>
-    <w:p>
-      <w:pPr>
-        <w:rPr>
-          <w:rStyle w:val="code"/>
-        </w:rPr>
-      </w:pPr>
-    </w:p>
-    <w:p>
-      <w:pPr>
-        <w:rPr>
-          <w:rStyle w:val="code"/>
-        </w:rPr>
-      </w:pPr>
-    </w:p>
-    <w:p>
-      <w:pPr>
-        <w:rPr>
-          <w:rStyle w:val="code"/>
-        </w:rPr>
-      </w:pPr>
-      <w:r>
-        <w:rPr>
-          <w:rStyle w:val="code"/>
-        </w:rPr>
-        <w:t>#initialization and open the port</w:t>
-      </w:r>
-    </w:p>
-    <w:p>
-      <w:pPr>
-        <w:rPr>
-          <w:rStyle w:val="code"/>
-        </w:rPr>
-      </w:pPr>
-      <w:r>
-        <w:rPr>
-          <w:rStyle w:val="code"/>
-        </w:rPr>
-        <w:t xml:space="preserve">ser = </w:t>
-      </w:r>
-      <w:proofErr w:type="spellStart"/>
-      <w:r>
-        <w:rPr>
-          <w:rStyle w:val="code"/>
-        </w:rPr>
-        <w:t>serial.Serial</w:t>
-      </w:r>
-      <w:proofErr w:type="spellEnd"/>
-      <w:r>
-        <w:rPr>
-          <w:rStyle w:val="code"/>
-        </w:rPr>
-        <w:t>()   #Create an instance of the serial object</w:t>
-      </w:r>
-    </w:p>
-    <w:p>
-      <w:pPr>
-        <w:rPr>
-          <w:rStyle w:val="code"/>
-        </w:rPr>
-      </w:pPr>
-    </w:p>
-    <w:p>
-      <w:pPr>
-        <w:rPr>
-          <w:rStyle w:val="code"/>
-        </w:rPr>
-      </w:pPr>
-      <w:proofErr w:type="spellStart"/>
-      <w:r>
-        <w:rPr>
-          <w:rStyle w:val="code"/>
-        </w:rPr>
-        <w:t>myport</w:t>
-      </w:r>
-      <w:proofErr w:type="spellEnd"/>
-      <w:r>
-        <w:rPr>
-          <w:rStyle w:val="code"/>
-        </w:rPr>
-        <w:t xml:space="preserve"> = "COM55"                            #set the comport</w:t>
-      </w:r>
-    </w:p>
-    <w:p>
-      <w:pPr>
-        <w:rPr>
-          <w:rStyle w:val="code"/>
-        </w:rPr>
-      </w:pPr>
-      <w:r>
-        <w:rPr>
-          <w:rStyle w:val="code"/>
-        </w:rPr>
-        <w:t xml:space="preserve">if </w:t>
-      </w:r>
-      <w:proofErr w:type="spellStart"/>
-      <w:r>
-        <w:rPr>
-          <w:rStyle w:val="code"/>
-        </w:rPr>
-        <w:t>PSEsPicoLib.OpenComport</w:t>
-      </w:r>
-      <w:proofErr w:type="spellEnd"/>
-      <w:r>
-        <w:rPr>
-          <w:rStyle w:val="code"/>
-        </w:rPr>
-        <w:t xml:space="preserve">(ser,myport,1):   #open </w:t>
-      </w:r>
-      <w:proofErr w:type="spellStart"/>
-      <w:r>
-        <w:rPr>
-          <w:rStyle w:val="code"/>
-        </w:rPr>
-        <w:t>myport</w:t>
-      </w:r>
-      <w:proofErr w:type="spellEnd"/>
-      <w:r>
-        <w:rPr>
-          <w:rStyle w:val="code"/>
-        </w:rPr>
-        <w:t xml:space="preserve"> with 1 sec timeout</w:t>
-      </w:r>
-    </w:p>
-    <w:p>
-      <w:pPr>
-        <w:rPr>
-          <w:rStyle w:val="code"/>
-        </w:rPr>
-      </w:pPr>
-      <w:r>
-        <w:rPr>
-          <w:rStyle w:val="code"/>
-        </w:rPr>
-        <w:t xml:space="preserve">    print("</w:t>
-      </w:r>
-      <w:proofErr w:type="spellStart"/>
-      <w:r>
-        <w:rPr>
-          <w:rStyle w:val="code"/>
-        </w:rPr>
-        <w:t>Succesfuly</w:t>
-      </w:r>
-      <w:proofErr w:type="spellEnd"/>
-      <w:r>
-        <w:rPr>
-          <w:rStyle w:val="code"/>
-        </w:rPr>
-        <w:t xml:space="preserve"> opened: " + </w:t>
-      </w:r>
-      <w:proofErr w:type="spellStart"/>
-      <w:r>
-        <w:rPr>
-          <w:rStyle w:val="code"/>
-        </w:rPr>
-        <w:t>ser.port</w:t>
-      </w:r>
-      <w:proofErr w:type="spellEnd"/>
-      <w:r>
-        <w:rPr>
-          <w:rStyle w:val="code"/>
-        </w:rPr>
-        <w:t xml:space="preserve">  )</w:t>
-      </w:r>
-    </w:p>
-    <w:p>
-      <w:pPr>
-        <w:rPr>
-          <w:rStyle w:val="code"/>
-        </w:rPr>
-      </w:pPr>
-      <w:r>
-        <w:rPr>
-          <w:rStyle w:val="code"/>
-        </w:rPr>
-        <w:t xml:space="preserve">    try:</w:t>
-      </w:r>
-    </w:p>
-    <w:p>
-      <w:pPr>
-        <w:rPr>
-          <w:rStyle w:val="code"/>
-        </w:rPr>
-      </w:pPr>
-      <w:r>
-        <w:rPr>
-          <w:rStyle w:val="code"/>
-        </w:rPr>
-        <w:t xml:space="preserve">       if </w:t>
-      </w:r>
-      <w:proofErr w:type="spellStart"/>
-      <w:r>
-        <w:rPr>
-          <w:rStyle w:val="code"/>
-        </w:rPr>
-        <w:t>PSEsPicoLib.IsConnected</w:t>
-      </w:r>
-      <w:proofErr w:type="spellEnd"/>
-      <w:r>
-        <w:rPr>
-          <w:rStyle w:val="code"/>
-        </w:rPr>
-        <w:t xml:space="preserve">(ser):             #Check if </w:t>
-      </w:r>
-      <w:proofErr w:type="spellStart"/>
-      <w:r>
-        <w:rPr>
-          <w:rStyle w:val="code"/>
-        </w:rPr>
-        <w:t>EmstatPico</w:t>
-      </w:r>
-      <w:proofErr w:type="spellEnd"/>
-      <w:r>
-        <w:rPr>
-          <w:rStyle w:val="code"/>
-        </w:rPr>
-        <w:t xml:space="preserve"> is connected</w:t>
-      </w:r>
-    </w:p>
-    <w:p>
-      <w:pPr>
-        <w:rPr>
-          <w:rStyle w:val="code"/>
-        </w:rPr>
-      </w:pPr>
-      <w:r>
-        <w:rPr>
-          <w:rStyle w:val="code"/>
-        </w:rPr>
-        <w:t xml:space="preserve">           print("Connected!")                  </w:t>
-      </w:r>
-    </w:p>
-    <w:p>
-      <w:pPr>
-        <w:rPr>
-          <w:rStyle w:val="code"/>
-        </w:rPr>
-      </w:pPr>
-      <w:r>
-        <w:rPr>
-          <w:rStyle w:val="code"/>
-        </w:rPr>
-        <w:t xml:space="preserve">           </w:t>
-      </w:r>
-    </w:p>
-    <w:p>
-      <w:pPr>
-        <w:rPr>
-          <w:rStyle w:val="code"/>
-        </w:rPr>
-      </w:pPr>
-      <w:r>
-        <w:rPr>
-          <w:rStyle w:val="code"/>
-        </w:rPr>
-        <w:t xml:space="preserve">           # Send the </w:t>
-      </w:r>
-      <w:proofErr w:type="spellStart"/>
-      <w:r>
-        <w:rPr>
-          <w:rStyle w:val="code"/>
-        </w:rPr>
-        <w:t>MethodSCRIPT</w:t>
-      </w:r>
-      <w:proofErr w:type="spellEnd"/>
-      <w:r>
-        <w:rPr>
-          <w:rStyle w:val="code"/>
-        </w:rPr>
-        <w:t xml:space="preserve"> file</w:t>
-      </w:r>
-    </w:p>
-    <w:p>
-      <w:pPr>
-        <w:rPr>
-          <w:rStyle w:val="code"/>
-        </w:rPr>
-      </w:pPr>
-      <w:r>
-        <w:rPr>
-          <w:rStyle w:val="code"/>
-        </w:rPr>
-        <w:t xml:space="preserve">           </w:t>
-      </w:r>
-      <w:proofErr w:type="spellStart"/>
-      <w:r>
-        <w:rPr>
-          <w:rStyle w:val="code"/>
-        </w:rPr>
-        <w:t>PSEsPicoLib.SendScriptFile</w:t>
-      </w:r>
-      <w:proofErr w:type="spellEnd"/>
-      <w:r>
-        <w:rPr>
-          <w:rStyle w:val="code"/>
-        </w:rPr>
-        <w:t>(</w:t>
-      </w:r>
-      <w:proofErr w:type="spellStart"/>
-      <w:r>
-        <w:rPr>
-          <w:rStyle w:val="code"/>
-        </w:rPr>
-        <w:t>ser,MScriptPathandFile</w:t>
-      </w:r>
-      <w:proofErr w:type="spellEnd"/>
-      <w:r>
-        <w:rPr>
-          <w:rStyle w:val="code"/>
-        </w:rPr>
-        <w:t xml:space="preserve">)  </w:t>
-      </w:r>
-    </w:p>
-    <w:p>
-      <w:pPr>
-        <w:rPr>
-          <w:rStyle w:val="code"/>
-        </w:rPr>
-      </w:pPr>
-      <w:r>
-        <w:rPr>
-          <w:rStyle w:val="code"/>
-        </w:rPr>
-        <w:t xml:space="preserve">           #Get the results and store it in datafile</w:t>
-      </w:r>
-    </w:p>
-    <w:p>
-      <w:pPr>
-        <w:rPr>
-          <w:rStyle w:val="code"/>
-        </w:rPr>
-      </w:pPr>
-      <w:r>
-        <w:rPr>
-          <w:rStyle w:val="code"/>
-        </w:rPr>
-        <w:t xml:space="preserve">           datafile=</w:t>
-      </w:r>
-      <w:proofErr w:type="spellStart"/>
-      <w:r>
-        <w:rPr>
-          <w:rStyle w:val="code"/>
-        </w:rPr>
-        <w:t>PSEsPicoLib.GetResults</w:t>
-      </w:r>
-      <w:proofErr w:type="spellEnd"/>
-      <w:r>
-        <w:rPr>
-          <w:rStyle w:val="code"/>
-        </w:rPr>
-        <w:t>(ser)                             # fetch the results</w:t>
-      </w:r>
-    </w:p>
-    <w:p>
-      <w:pPr>
-        <w:rPr>
-          <w:rStyle w:val="code"/>
-        </w:rPr>
-      </w:pPr>
-    </w:p>
-    <w:p>
-      <w:pPr>
-        <w:rPr>
-          <w:rStyle w:val="code"/>
-        </w:rPr>
-      </w:pPr>
-      <w:r>
-        <w:rPr>
-          <w:rStyle w:val="code"/>
-        </w:rPr>
-        <w:t xml:space="preserve">           #Create "data" subfolder </w:t>
-      </w:r>
-    </w:p>
-    <w:p>
-      <w:pPr>
-        <w:rPr>
-          <w:rStyle w:val="code"/>
-        </w:rPr>
-      </w:pPr>
-      <w:r>
-        <w:rPr>
-          <w:rStyle w:val="code"/>
-        </w:rPr>
-        <w:t xml:space="preserve">           (prefix, </w:t>
-      </w:r>
-      <w:proofErr w:type="spellStart"/>
-      <w:r>
-        <w:rPr>
-          <w:rStyle w:val="code"/>
-        </w:rPr>
-        <w:t>sep</w:t>
-      </w:r>
-      <w:proofErr w:type="spellEnd"/>
-      <w:r>
-        <w:rPr>
-          <w:rStyle w:val="code"/>
-        </w:rPr>
-        <w:t xml:space="preserve">, suffix) = </w:t>
-      </w:r>
-      <w:proofErr w:type="spellStart"/>
-      <w:r>
-        <w:rPr>
-          <w:rStyle w:val="code"/>
-        </w:rPr>
-        <w:t>MScriptFile.rpartition</w:t>
-      </w:r>
-      <w:proofErr w:type="spellEnd"/>
-      <w:r>
-        <w:rPr>
-          <w:rStyle w:val="code"/>
-        </w:rPr>
-        <w:t>('.')   #split the file-extension and the filename</w:t>
-      </w:r>
-    </w:p>
-    <w:p>
-      <w:pPr>
-        <w:rPr>
-          <w:rStyle w:val="code"/>
-        </w:rPr>
-      </w:pPr>
-      <w:r>
-        <w:rPr>
-          <w:rStyle w:val="code"/>
-        </w:rPr>
-        <w:t xml:space="preserve">           </w:t>
-      </w:r>
-      <w:proofErr w:type="spellStart"/>
-      <w:r>
-        <w:rPr>
-          <w:rStyle w:val="code"/>
-        </w:rPr>
-        <w:t>ResultFile</w:t>
-      </w:r>
-      <w:proofErr w:type="spellEnd"/>
-      <w:r>
-        <w:rPr>
-          <w:rStyle w:val="code"/>
-        </w:rPr>
-        <w:t xml:space="preserve"> = prefix + '.</w:t>
-      </w:r>
-      <w:proofErr w:type="spellStart"/>
-      <w:r>
-        <w:rPr>
-          <w:rStyle w:val="code"/>
-        </w:rPr>
-        <w:t>dat</w:t>
-      </w:r>
-      <w:proofErr w:type="spellEnd"/>
-      <w:r>
-        <w:rPr>
-          <w:rStyle w:val="code"/>
-        </w:rPr>
-        <w:t>'                          #change the extension to .</w:t>
-      </w:r>
-      <w:proofErr w:type="spellStart"/>
-      <w:r>
-        <w:rPr>
-          <w:rStyle w:val="code"/>
-        </w:rPr>
-        <w:t>dat</w:t>
-      </w:r>
-      <w:proofErr w:type="spellEnd"/>
-    </w:p>
-    <w:p>
-      <w:pPr>
-        <w:rPr>
-          <w:rStyle w:val="code"/>
-        </w:rPr>
-      </w:pPr>
-      <w:r>
-        <w:rPr>
-          <w:rStyle w:val="code"/>
-        </w:rPr>
-        <w:t xml:space="preserve">           </w:t>
-      </w:r>
-      <w:proofErr w:type="spellStart"/>
-      <w:r>
-        <w:rPr>
-          <w:rStyle w:val="code"/>
-        </w:rPr>
-        <w:t>ResultPath</w:t>
-      </w:r>
-      <w:proofErr w:type="spellEnd"/>
-      <w:r>
-        <w:rPr>
-          <w:rStyle w:val="code"/>
-        </w:rPr>
-        <w:t xml:space="preserve"> = </w:t>
-      </w:r>
-      <w:proofErr w:type="spellStart"/>
-      <w:r>
-        <w:rPr>
-          <w:rStyle w:val="code"/>
-        </w:rPr>
-        <w:t>MSfilepath</w:t>
-      </w:r>
-      <w:proofErr w:type="spellEnd"/>
-      <w:r>
-        <w:rPr>
-          <w:rStyle w:val="code"/>
-        </w:rPr>
-        <w:t>+"\\data"                      #use subfolder for the data</w:t>
-      </w:r>
-    </w:p>
-    <w:p>
-      <w:pPr>
-        <w:rPr>
-          <w:rStyle w:val="code"/>
-        </w:rPr>
-      </w:pPr>
-      <w:r>
-        <w:rPr>
-          <w:rStyle w:val="code"/>
-        </w:rPr>
-        <w:t xml:space="preserve">           try:  </w:t>
-      </w:r>
-    </w:p>
-    <w:p>
-      <w:pPr>
-        <w:rPr>
-          <w:rStyle w:val="code"/>
-        </w:rPr>
-      </w:pPr>
-      <w:r>
-        <w:rPr>
-          <w:rStyle w:val="code"/>
-        </w:rPr>
-        <w:t xml:space="preserve">               </w:t>
-      </w:r>
-      <w:proofErr w:type="spellStart"/>
-      <w:r>
-        <w:rPr>
-          <w:rStyle w:val="code"/>
-        </w:rPr>
-        <w:t>os.mkdir</w:t>
-      </w:r>
-      <w:proofErr w:type="spellEnd"/>
-      <w:r>
-        <w:rPr>
-          <w:rStyle w:val="code"/>
-        </w:rPr>
-        <w:t>(</w:t>
-      </w:r>
-      <w:proofErr w:type="spellStart"/>
-      <w:r>
-        <w:rPr>
-          <w:rStyle w:val="code"/>
-        </w:rPr>
-        <w:t>ResultPath</w:t>
-      </w:r>
-      <w:proofErr w:type="spellEnd"/>
-      <w:r>
-        <w:rPr>
-          <w:rStyle w:val="code"/>
-        </w:rPr>
-        <w:t>)</w:t>
-      </w:r>
-    </w:p>
-    <w:p>
-      <w:pPr>
-        <w:rPr>
-          <w:rStyle w:val="code"/>
-        </w:rPr>
-      </w:pPr>
-      <w:r>
-        <w:rPr>
-          <w:rStyle w:val="code"/>
-        </w:rPr>
-        <w:t xml:space="preserve">           except </w:t>
-      </w:r>
-      <w:proofErr w:type="spellStart"/>
-      <w:r>
-        <w:rPr>
-          <w:rStyle w:val="code"/>
-        </w:rPr>
-        <w:t>OSError</w:t>
-      </w:r>
-      <w:proofErr w:type="spellEnd"/>
-      <w:r>
-        <w:rPr>
-          <w:rStyle w:val="code"/>
-        </w:rPr>
-        <w:t xml:space="preserve">:  </w:t>
-      </w:r>
-    </w:p>
-    <w:p>
-      <w:pPr>
-        <w:rPr>
-          <w:rStyle w:val="code"/>
-        </w:rPr>
-      </w:pPr>
-      <w:r>
-        <w:rPr>
-          <w:rStyle w:val="code"/>
-        </w:rPr>
-        <w:t xml:space="preserve">               print ("Creation of the directory %s failed" % </w:t>
-      </w:r>
-      <w:proofErr w:type="spellStart"/>
-      <w:r>
-        <w:rPr>
-          <w:rStyle w:val="code"/>
-        </w:rPr>
-        <w:t>ResultPath</w:t>
-      </w:r>
-      <w:proofErr w:type="spellEnd"/>
-      <w:r>
-        <w:rPr>
-          <w:rStyle w:val="code"/>
-        </w:rPr>
-        <w:t>)</w:t>
-      </w:r>
-    </w:p>
-    <w:p>
-      <w:pPr>
-        <w:rPr>
-          <w:rStyle w:val="code"/>
-        </w:rPr>
-      </w:pPr>
-      <w:r>
-        <w:rPr>
-          <w:rStyle w:val="code"/>
-        </w:rPr>
-        <w:t xml:space="preserve">           else:  </w:t>
-      </w:r>
-    </w:p>
-    <w:p>
-      <w:pPr>
-        <w:rPr>
-          <w:rStyle w:val="code"/>
-        </w:rPr>
-      </w:pPr>
-      <w:r>
-        <w:rPr>
-          <w:rStyle w:val="code"/>
-        </w:rPr>
-        <w:t xml:space="preserve">               print ("Successfully created the directory %s " % </w:t>
-      </w:r>
-      <w:proofErr w:type="spellStart"/>
-      <w:r>
-        <w:rPr>
-          <w:rStyle w:val="code"/>
-        </w:rPr>
-        <w:t>ResultPath</w:t>
-      </w:r>
-      <w:proofErr w:type="spellEnd"/>
-      <w:r>
-        <w:rPr>
-          <w:rStyle w:val="code"/>
-        </w:rPr>
-        <w:t>)</w:t>
-      </w:r>
-    </w:p>
-    <w:p>
-      <w:pPr>
-        <w:rPr>
-          <w:rStyle w:val="code"/>
-        </w:rPr>
-      </w:pPr>
-      <w:r>
-        <w:rPr>
-          <w:rStyle w:val="code"/>
-        </w:rPr>
-        <w:t xml:space="preserve">               </w:t>
-      </w:r>
-    </w:p>
-    <w:p>
-      <w:pPr>
-        <w:rPr>
-          <w:rStyle w:val="code"/>
-        </w:rPr>
-      </w:pPr>
-      <w:r>
-        <w:rPr>
-          <w:rStyle w:val="code"/>
-        </w:rPr>
-        <w:t xml:space="preserve">           </w:t>
-      </w:r>
-      <w:proofErr w:type="spellStart"/>
-      <w:r>
-        <w:rPr>
-          <w:rStyle w:val="code"/>
-        </w:rPr>
-        <w:t>ResultFile</w:t>
-      </w:r>
-      <w:proofErr w:type="spellEnd"/>
-      <w:r>
-        <w:rPr>
-          <w:rStyle w:val="code"/>
-        </w:rPr>
-        <w:t xml:space="preserve"> = </w:t>
-      </w:r>
-      <w:proofErr w:type="spellStart"/>
-      <w:r>
-        <w:rPr>
-          <w:rStyle w:val="code"/>
-        </w:rPr>
-        <w:t>os.path.join</w:t>
-      </w:r>
-      <w:proofErr w:type="spellEnd"/>
-      <w:r>
-        <w:rPr>
-          <w:rStyle w:val="code"/>
-        </w:rPr>
-        <w:t>(</w:t>
-      </w:r>
-      <w:proofErr w:type="spellStart"/>
-      <w:r>
-        <w:rPr>
-          <w:rStyle w:val="code"/>
-        </w:rPr>
-        <w:t>ResultPath</w:t>
-      </w:r>
-      <w:proofErr w:type="spellEnd"/>
-      <w:r>
-        <w:rPr>
-          <w:rStyle w:val="code"/>
-        </w:rPr>
-        <w:t xml:space="preserve">, </w:t>
-      </w:r>
-      <w:proofErr w:type="spellStart"/>
-      <w:r>
-        <w:rPr>
-          <w:rStyle w:val="code"/>
-        </w:rPr>
-        <w:t>ResultFile</w:t>
-      </w:r>
-      <w:proofErr w:type="spellEnd"/>
-      <w:r>
-        <w:rPr>
-          <w:rStyle w:val="code"/>
-        </w:rPr>
-        <w:t>)                #combine the path and the filename</w:t>
-      </w:r>
-    </w:p>
-    <w:p>
-      <w:pPr>
-        <w:rPr>
-          <w:rStyle w:val="code"/>
-        </w:rPr>
-      </w:pPr>
-      <w:r>
-        <w:rPr>
-          <w:rStyle w:val="code"/>
-        </w:rPr>
-        <w:t xml:space="preserve">           </w:t>
-      </w:r>
-      <w:proofErr w:type="spellStart"/>
-      <w:r>
-        <w:rPr>
-          <w:rStyle w:val="code"/>
-        </w:rPr>
-        <w:t>ResultFile</w:t>
-      </w:r>
-      <w:proofErr w:type="spellEnd"/>
-      <w:r>
-        <w:rPr>
-          <w:rStyle w:val="code"/>
-        </w:rPr>
-        <w:t xml:space="preserve"> = </w:t>
-      </w:r>
-      <w:proofErr w:type="spellStart"/>
-      <w:r>
-        <w:rPr>
-          <w:rStyle w:val="code"/>
-        </w:rPr>
-        <w:t>PSEsPicoLib.CheckFileExistAndRename</w:t>
-      </w:r>
-      <w:proofErr w:type="spellEnd"/>
-      <w:r>
-        <w:rPr>
-          <w:rStyle w:val="code"/>
-        </w:rPr>
-        <w:t>(</w:t>
-      </w:r>
-      <w:proofErr w:type="spellStart"/>
-      <w:r>
-        <w:rPr>
-          <w:rStyle w:val="code"/>
-        </w:rPr>
-        <w:t>ResultFile</w:t>
-      </w:r>
-      <w:proofErr w:type="spellEnd"/>
-      <w:r>
-        <w:rPr>
-          <w:rStyle w:val="code"/>
-        </w:rPr>
-        <w:t xml:space="preserve">)     #Rename the file if it exists to a unique name by add the </w:t>
-      </w:r>
-      <w:proofErr w:type="spellStart"/>
-      <w:r>
-        <w:rPr>
-          <w:rStyle w:val="code"/>
-        </w:rPr>
-        <w:t>date+time</w:t>
-      </w:r>
-      <w:proofErr w:type="spellEnd"/>
-    </w:p>
-    <w:p>
-      <w:pPr>
-        <w:rPr>
-          <w:rStyle w:val="code"/>
-        </w:rPr>
-      </w:pPr>
-      <w:r>
-        <w:rPr>
-          <w:rStyle w:val="code"/>
-        </w:rPr>
-        <w:t xml:space="preserve">           #print(</w:t>
-      </w:r>
-      <w:proofErr w:type="spellStart"/>
-      <w:r>
-        <w:rPr>
-          <w:rStyle w:val="code"/>
-        </w:rPr>
-        <w:t>ResultFile</w:t>
-      </w:r>
-      <w:proofErr w:type="spellEnd"/>
-      <w:r>
-        <w:rPr>
-          <w:rStyle w:val="code"/>
-        </w:rPr>
-        <w:t xml:space="preserve">)       </w:t>
-      </w:r>
-    </w:p>
-    <w:p>
-      <w:pPr>
-        <w:rPr>
-          <w:rStyle w:val="code"/>
-        </w:rPr>
-      </w:pPr>
-      <w:r>
-        <w:rPr>
-          <w:rStyle w:val="code"/>
-        </w:rPr>
-        <w:t xml:space="preserve">           f = open(</w:t>
-      </w:r>
-      <w:proofErr w:type="spellStart"/>
-      <w:r>
-        <w:rPr>
-          <w:rStyle w:val="code"/>
-        </w:rPr>
-        <w:t>ResultFile</w:t>
-      </w:r>
-      <w:proofErr w:type="spellEnd"/>
-      <w:r>
-        <w:rPr>
-          <w:rStyle w:val="code"/>
-        </w:rPr>
-        <w:t>,"w+")    #Open file for writing</w:t>
-      </w:r>
-    </w:p>
-    <w:p>
-      <w:pPr>
-        <w:rPr>
-          <w:rStyle w:val="code"/>
-        </w:rPr>
-      </w:pPr>
-      <w:r>
-        <w:rPr>
-          <w:rStyle w:val="code"/>
-        </w:rPr>
-        <w:t xml:space="preserve">           </w:t>
-      </w:r>
-      <w:proofErr w:type="spellStart"/>
-      <w:r>
-        <w:rPr>
-          <w:rStyle w:val="code"/>
-        </w:rPr>
-        <w:t>f.write</w:t>
-      </w:r>
-      <w:proofErr w:type="spellEnd"/>
-      <w:r>
-        <w:rPr>
-          <w:rStyle w:val="code"/>
-        </w:rPr>
-        <w:t>(datafile)            #write data to file</w:t>
-      </w:r>
-    </w:p>
-    <w:p>
-      <w:pPr>
-        <w:rPr>
-          <w:rStyle w:val="code"/>
-        </w:rPr>
-      </w:pPr>
-      <w:r>
-        <w:rPr>
-          <w:rStyle w:val="code"/>
-        </w:rPr>
-        <w:t xml:space="preserve">           </w:t>
-      </w:r>
-      <w:proofErr w:type="spellStart"/>
-      <w:r>
-        <w:rPr>
-          <w:rStyle w:val="code"/>
-        </w:rPr>
-        <w:t>f.close</w:t>
-      </w:r>
-      <w:proofErr w:type="spellEnd"/>
-      <w:r>
-        <w:rPr>
-          <w:rStyle w:val="code"/>
-        </w:rPr>
-        <w:t>()                    #close file</w:t>
-      </w:r>
-    </w:p>
-    <w:p>
-      <w:pPr>
-        <w:rPr>
-          <w:rStyle w:val="code"/>
-        </w:rPr>
-      </w:pPr>
-      <w:r>
-        <w:rPr>
-          <w:rStyle w:val="code"/>
-        </w:rPr>
-        <w:t xml:space="preserve">       else:</w:t>
-      </w:r>
-    </w:p>
-    <w:p>
-      <w:pPr>
-        <w:rPr>
-          <w:rStyle w:val="code"/>
-        </w:rPr>
-      </w:pPr>
-      <w:r>
-        <w:rPr>
-          <w:rStyle w:val="code"/>
-        </w:rPr>
-        <w:t xml:space="preserve">           print("Unable to connected!")                  </w:t>
-      </w:r>
-    </w:p>
-    <w:p>
-      <w:pPr>
-        <w:rPr>
-          <w:rStyle w:val="code"/>
-        </w:rPr>
-      </w:pPr>
-      <w:r>
-        <w:rPr>
-          <w:rStyle w:val="code"/>
-        </w:rPr>
-        <w:t xml:space="preserve">       </w:t>
-      </w:r>
-      <w:proofErr w:type="spellStart"/>
-      <w:r>
-        <w:rPr>
-          <w:rStyle w:val="code"/>
-        </w:rPr>
-        <w:t>ser.close</w:t>
-      </w:r>
-      <w:proofErr w:type="spellEnd"/>
-      <w:r>
-        <w:rPr>
-          <w:rStyle w:val="code"/>
-        </w:rPr>
-        <w:t>()                                  #close the comport</w:t>
-      </w:r>
-    </w:p>
-    <w:p>
-      <w:pPr>
-        <w:rPr>
-          <w:rStyle w:val="code"/>
-        </w:rPr>
-      </w:pPr>
-      <w:r>
-        <w:rPr>
-          <w:rStyle w:val="code"/>
-        </w:rPr>
-        <w:t xml:space="preserve">    except Exception as e1:                         #catch exception </w:t>
-      </w:r>
-    </w:p>
-    <w:p>
-      <w:pPr>
-        <w:rPr>
-          <w:rStyle w:val="code"/>
-        </w:rPr>
-      </w:pPr>
-      <w:r>
-        <w:rPr>
-          <w:rStyle w:val="code"/>
-        </w:rPr>
-        <w:t xml:space="preserve">        print("error communicating...: " + str(e1)) #print the exception</w:t>
-      </w:r>
-    </w:p>
-    <w:p>
-      <w:pPr>
-        <w:rPr>
-          <w:rStyle w:val="code"/>
-        </w:rPr>
-      </w:pPr>
-      <w:r>
-        <w:rPr>
-          <w:rStyle w:val="code"/>
-        </w:rPr>
-        <w:t>else:</w:t>
-      </w:r>
-    </w:p>
-    <w:p>
-      <w:pPr>
-        <w:rPr>
-          <w:rStyle w:val="code"/>
-        </w:rPr>
-      </w:pPr>
-      <w:r>
-        <w:rPr>
-          <w:rStyle w:val="code"/>
-        </w:rPr>
-        <w:t xml:space="preserve">    print("cannot open serial port ")</w:t>
-      </w:r>
-    </w:p>
-    <w:p>
-      <w:pPr>
-        <w:rPr>
-          <w:rStyle w:val="code"/>
-        </w:rPr>
-      </w:pPr>
-    </w:p>
-    <w:p>
-      <w:pPr>
-        <w:rPr>
-          <w:rStyle w:val="code"/>
-        </w:rPr>
-      </w:pPr>
-    </w:p>
-    <w:p>
-      <w:pPr>
-        <w:pStyle w:val="Heading4"/>
-        <w:rPr>
-          <w:lang w:val="en-US"/>
-        </w:rPr>
-      </w:pPr>
-      <w:r>
-        <w:rPr>
-          <w:lang w:val="en-US"/>
-        </w:rPr>
-        <w:t>Part-2</w:t>
-      </w:r>
-    </w:p>
-    <w:p>
-      <w:pPr>
-        <w:rPr>
-          <w:lang w:val="en-US"/>
-        </w:rPr>
-      </w:pPr>
-    </w:p>
-    <w:p>
-      <w:pPr>
-        <w:rPr>
-          <w:rStyle w:val="code"/>
-        </w:rPr>
-      </w:pPr>
-      <w:proofErr w:type="spellStart"/>
-      <w:r>
-        <w:rPr>
-          <w:rStyle w:val="code"/>
-        </w:rPr>
-        <w:t>value_matrix</w:t>
-      </w:r>
-      <w:proofErr w:type="spellEnd"/>
-      <w:r>
-        <w:rPr>
-          <w:rStyle w:val="code"/>
-        </w:rPr>
-        <w:t xml:space="preserve"> = </w:t>
-      </w:r>
-      <w:proofErr w:type="spellStart"/>
-      <w:r>
-        <w:rPr>
-          <w:rStyle w:val="code"/>
-        </w:rPr>
-        <w:t>PSEsPicoLib.ParseResultFile</w:t>
-      </w:r>
-      <w:proofErr w:type="spellEnd"/>
-      <w:r>
-        <w:rPr>
-          <w:rStyle w:val="code"/>
-        </w:rPr>
-        <w:t>(</w:t>
-      </w:r>
-      <w:proofErr w:type="spellStart"/>
-      <w:r>
-        <w:rPr>
-          <w:rStyle w:val="code"/>
-        </w:rPr>
-        <w:t>ResultFile</w:t>
-      </w:r>
-      <w:proofErr w:type="spellEnd"/>
-      <w:r>
-        <w:rPr>
-          <w:rStyle w:val="code"/>
-        </w:rPr>
-        <w:t>)  #Parse result file to Value matrix</w:t>
-      </w:r>
-    </w:p>
-    <w:p>
-      <w:pPr>
-        <w:rPr>
-          <w:rStyle w:val="code"/>
-        </w:rPr>
-      </w:pPr>
-    </w:p>
-    <w:p>
-      <w:pPr>
-        <w:rPr>
-          <w:rStyle w:val="code"/>
-        </w:rPr>
-      </w:pPr>
-      <w:r>
-        <w:rPr>
-          <w:rStyle w:val="code"/>
-        </w:rPr>
-        <w:t>applied_frequency=PSEsPicoLib.GetColumnFromMatrix(value_matrix,0)   #Get the applied frequencies</w:t>
-      </w:r>
-    </w:p>
-    <w:p>
-      <w:pPr>
-        <w:rPr>
-          <w:rStyle w:val="code"/>
-        </w:rPr>
-      </w:pPr>
-      <w:proofErr w:type="spellStart"/>
-      <w:r>
-        <w:rPr>
-          <w:rStyle w:val="code"/>
-        </w:rPr>
-        <w:t>measured_zreal</w:t>
-      </w:r>
-      <w:proofErr w:type="spellEnd"/>
-      <w:r>
-        <w:rPr>
-          <w:rStyle w:val="code"/>
-        </w:rPr>
-        <w:t>=</w:t>
-      </w:r>
-      <w:proofErr w:type="spellStart"/>
-      <w:r>
-        <w:rPr>
-          <w:rStyle w:val="code"/>
-        </w:rPr>
-        <w:t>PSEsPicoLib.GetColumnFromMatrix</w:t>
-      </w:r>
-      <w:proofErr w:type="spellEnd"/>
-      <w:r>
-        <w:rPr>
-          <w:rStyle w:val="code"/>
-        </w:rPr>
-        <w:t>(value_matrix,1)      #Get the measured real part of the complex impedance</w:t>
-      </w:r>
-    </w:p>
-    <w:p>
-      <w:pPr>
-        <w:rPr>
-          <w:rStyle w:val="code"/>
-        </w:rPr>
-      </w:pPr>
-      <w:proofErr w:type="spellStart"/>
-      <w:r>
-        <w:rPr>
-          <w:rStyle w:val="code"/>
-        </w:rPr>
-        <w:t>measured_zimag</w:t>
-      </w:r>
-      <w:proofErr w:type="spellEnd"/>
-      <w:r>
-        <w:rPr>
-          <w:rStyle w:val="code"/>
-        </w:rPr>
-        <w:t>=</w:t>
-      </w:r>
-      <w:proofErr w:type="spellStart"/>
-      <w:r>
-        <w:rPr>
-          <w:rStyle w:val="code"/>
-        </w:rPr>
-        <w:t>PSEsPicoLib.GetColumnFromMatrix</w:t>
-      </w:r>
-      <w:proofErr w:type="spellEnd"/>
-      <w:r>
-        <w:rPr>
-          <w:rStyle w:val="code"/>
-        </w:rPr>
-        <w:t>(value_matrix,2)      #Get the measured imaginary part of the complex impedance</w:t>
-      </w:r>
-    </w:p>
-    <w:p>
-      <w:pPr>
-        <w:rPr>
-          <w:rStyle w:val="code"/>
-        </w:rPr>
-      </w:pPr>
-    </w:p>
-    <w:p>
-      <w:pPr>
-        <w:rPr>
-          <w:rStyle w:val="code"/>
-        </w:rPr>
-      </w:pPr>
-      <w:r>
-        <w:rPr>
-          <w:rStyle w:val="code"/>
-        </w:rPr>
-        <w:t xml:space="preserve">#Calculate Z and Phase  </w:t>
-      </w:r>
-    </w:p>
-    <w:p>
-      <w:pPr>
-        <w:rPr>
-          <w:rStyle w:val="code"/>
-        </w:rPr>
-      </w:pPr>
-      <w:proofErr w:type="spellStart"/>
-      <w:r>
-        <w:rPr>
-          <w:rStyle w:val="code"/>
-        </w:rPr>
-        <w:t>measured_zimag</w:t>
-      </w:r>
-      <w:proofErr w:type="spellEnd"/>
-      <w:r>
-        <w:rPr>
-          <w:rStyle w:val="code"/>
-        </w:rPr>
-        <w:t xml:space="preserve"> = -</w:t>
-      </w:r>
-      <w:proofErr w:type="spellStart"/>
-      <w:r>
-        <w:rPr>
-          <w:rStyle w:val="code"/>
-        </w:rPr>
-        <w:t>measured_zimag</w:t>
-      </w:r>
-      <w:proofErr w:type="spellEnd"/>
-      <w:r>
-        <w:rPr>
-          <w:rStyle w:val="code"/>
-        </w:rPr>
-        <w:t xml:space="preserve">                          #invert the imaginary part for the electrochemist convention</w:t>
-      </w:r>
-    </w:p>
-    <w:p>
-      <w:pPr>
-        <w:rPr>
-          <w:rStyle w:val="code"/>
-        </w:rPr>
-      </w:pPr>
-      <w:proofErr w:type="spellStart"/>
-      <w:r>
-        <w:rPr>
-          <w:rStyle w:val="code"/>
-        </w:rPr>
-        <w:t>Zcomplex</w:t>
-      </w:r>
-      <w:proofErr w:type="spellEnd"/>
-      <w:r>
-        <w:rPr>
-          <w:rStyle w:val="code"/>
-        </w:rPr>
-        <w:t xml:space="preserve">= </w:t>
-      </w:r>
-      <w:proofErr w:type="spellStart"/>
-      <w:r>
-        <w:rPr>
-          <w:rStyle w:val="code"/>
-        </w:rPr>
-        <w:t>measured_zreal</w:t>
-      </w:r>
-      <w:proofErr w:type="spellEnd"/>
-      <w:r>
-        <w:rPr>
-          <w:rStyle w:val="code"/>
-        </w:rPr>
-        <w:t xml:space="preserve"> + 1j*</w:t>
-      </w:r>
-      <w:proofErr w:type="spellStart"/>
-      <w:r>
-        <w:rPr>
-          <w:rStyle w:val="code"/>
-        </w:rPr>
-        <w:t>measured_zimag</w:t>
-      </w:r>
-      <w:proofErr w:type="spellEnd"/>
-      <w:r>
-        <w:rPr>
-          <w:rStyle w:val="code"/>
-        </w:rPr>
-        <w:t xml:space="preserve">              #compose the complex impedance</w:t>
-      </w:r>
-    </w:p>
-    <w:p>
-      <w:pPr>
-        <w:rPr>
-          <w:rStyle w:val="code"/>
-        </w:rPr>
-      </w:pPr>
-      <w:proofErr w:type="spellStart"/>
-      <w:r>
-        <w:rPr>
-          <w:rStyle w:val="code"/>
-        </w:rPr>
-        <w:t>Zphase</w:t>
-      </w:r>
-      <w:proofErr w:type="spellEnd"/>
-      <w:r>
-        <w:rPr>
-          <w:rStyle w:val="code"/>
-        </w:rPr>
-        <w:t>=</w:t>
-      </w:r>
-      <w:proofErr w:type="spellStart"/>
-      <w:r>
-        <w:rPr>
-          <w:rStyle w:val="code"/>
-        </w:rPr>
-        <w:t>np.angle</w:t>
-      </w:r>
-      <w:proofErr w:type="spellEnd"/>
-      <w:r>
-        <w:rPr>
-          <w:rStyle w:val="code"/>
-        </w:rPr>
-        <w:t>(</w:t>
-      </w:r>
-      <w:proofErr w:type="spellStart"/>
-      <w:r>
-        <w:rPr>
-          <w:rStyle w:val="code"/>
-        </w:rPr>
-        <w:t>Zcomplex</w:t>
-      </w:r>
-      <w:proofErr w:type="spellEnd"/>
-      <w:r>
-        <w:rPr>
-          <w:rStyle w:val="code"/>
-        </w:rPr>
-        <w:t>, deg=True)     #Get the phase from the complex impedance in degrees</w:t>
-      </w:r>
-    </w:p>
-    <w:p>
-      <w:pPr>
-        <w:rPr>
-          <w:rStyle w:val="code"/>
-        </w:rPr>
-      </w:pPr>
-      <w:r>
-        <w:rPr>
-          <w:rStyle w:val="code"/>
-        </w:rPr>
-        <w:t>Z=</w:t>
-      </w:r>
-      <w:proofErr w:type="spellStart"/>
-      <w:r>
-        <w:rPr>
-          <w:rStyle w:val="code"/>
-        </w:rPr>
-        <w:t>np.abs</w:t>
-      </w:r>
-      <w:proofErr w:type="spellEnd"/>
-      <w:r>
-        <w:rPr>
-          <w:rStyle w:val="code"/>
-        </w:rPr>
-        <w:t>(</w:t>
-      </w:r>
-      <w:proofErr w:type="spellStart"/>
-      <w:r>
-        <w:rPr>
-          <w:rStyle w:val="code"/>
-        </w:rPr>
-        <w:t>Zcomplex</w:t>
-      </w:r>
-      <w:proofErr w:type="spellEnd"/>
-      <w:r>
-        <w:rPr>
-          <w:rStyle w:val="code"/>
-        </w:rPr>
-        <w:t xml:space="preserve">)                      #Get the impedance value </w:t>
-      </w:r>
-    </w:p>
-    <w:p>
-      <w:pPr>
-        <w:rPr>
-          <w:rStyle w:val="code"/>
-        </w:rPr>
-      </w:pPr>
-    </w:p>
-    <w:p>
-      <w:pPr>
-        <w:rPr>
-          <w:rStyle w:val="code"/>
-        </w:rPr>
-      </w:pPr>
-    </w:p>
-    <w:p>
-      <w:pPr>
-        <w:rPr>
-          <w:rStyle w:val="code"/>
-        </w:rPr>
-      </w:pPr>
-      <w:r>
-        <w:rPr>
-          <w:rStyle w:val="code"/>
-        </w:rPr>
-        <w:t>#show the Nyquist plot as figure 1</w:t>
-      </w:r>
-    </w:p>
-    <w:p>
-      <w:pPr>
-        <w:rPr>
-          <w:rStyle w:val="code"/>
-        </w:rPr>
-      </w:pPr>
-      <w:proofErr w:type="spellStart"/>
-      <w:r>
-        <w:rPr>
-          <w:rStyle w:val="code"/>
-        </w:rPr>
-        <w:t>plt.figure</w:t>
-      </w:r>
-      <w:proofErr w:type="spellEnd"/>
-      <w:r>
-        <w:rPr>
-          <w:rStyle w:val="code"/>
-        </w:rPr>
-        <w:t xml:space="preserve">(1)                           </w:t>
-      </w:r>
-    </w:p>
-    <w:p>
-      <w:pPr>
-        <w:rPr>
-          <w:rStyle w:val="code"/>
-        </w:rPr>
-      </w:pPr>
-      <w:proofErr w:type="spellStart"/>
-      <w:r>
-        <w:rPr>
-          <w:rStyle w:val="code"/>
-        </w:rPr>
-        <w:t>plt.plot</w:t>
-      </w:r>
-      <w:proofErr w:type="spellEnd"/>
-      <w:r>
-        <w:rPr>
-          <w:rStyle w:val="code"/>
-        </w:rPr>
-        <w:t>(</w:t>
-      </w:r>
-      <w:proofErr w:type="spellStart"/>
-      <w:r>
-        <w:rPr>
-          <w:rStyle w:val="code"/>
-        </w:rPr>
-        <w:t>measured_zreal,measured_zimag</w:t>
-      </w:r>
-      <w:proofErr w:type="spellEnd"/>
-      <w:r>
-        <w:rPr>
-          <w:rStyle w:val="code"/>
-        </w:rPr>
-        <w:t>)</w:t>
+        <w:t>True,which</w:t>
+      </w:r>
+      <w:proofErr w:type="spellEnd"/>
+      <w:r>
+        <w:rPr>
+          <w:rStyle w:val="code"/>
+        </w:rPr>
+        <w:t>="both")</w:t>
       </w:r>
     </w:p>
     <w:p>
@@ -7752,574 +8356,6 @@
         <w:rPr>
           <w:rStyle w:val="code"/>
         </w:rPr>
-        <w:t>('Nyquist plot')</w:t>
-      </w:r>
-    </w:p>
-    <w:p>
-      <w:pPr>
-        <w:rPr>
-          <w:rStyle w:val="code"/>
-        </w:rPr>
-      </w:pPr>
-      <w:proofErr w:type="spellStart"/>
-      <w:r>
-        <w:rPr>
-          <w:rStyle w:val="code"/>
-        </w:rPr>
-        <w:t>plt.axis</w:t>
-      </w:r>
-      <w:proofErr w:type="spellEnd"/>
-      <w:r>
-        <w:rPr>
-          <w:rStyle w:val="code"/>
-        </w:rPr>
-        <w:t>('equal')</w:t>
-      </w:r>
-    </w:p>
-    <w:p>
-      <w:pPr>
-        <w:rPr>
-          <w:rStyle w:val="code"/>
-          <w:lang w:val="nl-NL"/>
-        </w:rPr>
-      </w:pPr>
-      <w:proofErr w:type="spellStart"/>
-      <w:proofErr w:type="gramStart"/>
-      <w:r>
-        <w:rPr>
-          <w:rStyle w:val="code"/>
-          <w:lang w:val="nl-NL"/>
-        </w:rPr>
-        <w:t>plt.grid</w:t>
-      </w:r>
-      <w:proofErr w:type="spellEnd"/>
-      <w:proofErr w:type="gramEnd"/>
-      <w:r>
-        <w:rPr>
-          <w:rStyle w:val="code"/>
-          <w:lang w:val="nl-NL"/>
-        </w:rPr>
-        <w:t>()</w:t>
-      </w:r>
-    </w:p>
-    <w:p>
-      <w:pPr>
-        <w:rPr>
-          <w:rStyle w:val="code"/>
-          <w:lang w:val="nl-NL"/>
-        </w:rPr>
-      </w:pPr>
-      <w:proofErr w:type="spellStart"/>
-      <w:proofErr w:type="gramStart"/>
-      <w:r>
-        <w:rPr>
-          <w:rStyle w:val="code"/>
-          <w:lang w:val="nl-NL"/>
-        </w:rPr>
-        <w:t>plt.xlabel</w:t>
-      </w:r>
-      <w:proofErr w:type="spellEnd"/>
-      <w:proofErr w:type="gramEnd"/>
-      <w:r>
-        <w:rPr>
-          <w:rStyle w:val="code"/>
-          <w:lang w:val="nl-NL"/>
-        </w:rPr>
-        <w:t>("Z\'")</w:t>
-      </w:r>
-    </w:p>
-    <w:p>
-      <w:pPr>
-        <w:rPr>
-          <w:rStyle w:val="code"/>
-          <w:lang w:val="nl-NL"/>
-        </w:rPr>
-      </w:pPr>
-      <w:proofErr w:type="spellStart"/>
-      <w:proofErr w:type="gramStart"/>
-      <w:r>
-        <w:rPr>
-          <w:rStyle w:val="code"/>
-          <w:lang w:val="nl-NL"/>
-        </w:rPr>
-        <w:t>plt.ylabel</w:t>
-      </w:r>
-      <w:proofErr w:type="spellEnd"/>
-      <w:proofErr w:type="gramEnd"/>
-      <w:r>
-        <w:rPr>
-          <w:rStyle w:val="code"/>
-          <w:lang w:val="nl-NL"/>
-        </w:rPr>
-        <w:t>("-Z\'\'")</w:t>
-      </w:r>
-    </w:p>
-    <w:p>
-      <w:pPr>
-        <w:rPr>
-          <w:rStyle w:val="code"/>
-          <w:lang w:val="nl-NL"/>
-        </w:rPr>
-      </w:pPr>
-    </w:p>
-    <w:p>
-      <w:pPr>
-        <w:rPr>
-          <w:rStyle w:val="code"/>
-          <w:lang w:val="nl-NL"/>
-        </w:rPr>
-      </w:pPr>
-    </w:p>
-    <w:p>
-      <w:pPr>
-        <w:rPr>
-          <w:rStyle w:val="code"/>
-        </w:rPr>
-      </w:pPr>
-      <w:r>
-        <w:rPr>
-          <w:rStyle w:val="code"/>
-        </w:rPr>
-        <w:t>#show the Bode plot as dual y-axis</w:t>
-      </w:r>
-    </w:p>
-    <w:p>
-      <w:pPr>
-        <w:rPr>
-          <w:rStyle w:val="code"/>
-        </w:rPr>
-      </w:pPr>
-      <w:r>
-        <w:rPr>
-          <w:rStyle w:val="code"/>
-        </w:rPr>
-        <w:t xml:space="preserve">fig, ax1 = </w:t>
-      </w:r>
-      <w:proofErr w:type="spellStart"/>
-      <w:r>
-        <w:rPr>
-          <w:rStyle w:val="code"/>
-        </w:rPr>
-        <w:t>plt.subplots</w:t>
-      </w:r>
-      <w:proofErr w:type="spellEnd"/>
-      <w:r>
-        <w:rPr>
-          <w:rStyle w:val="code"/>
-        </w:rPr>
-        <w:t>()</w:t>
-      </w:r>
-    </w:p>
-    <w:p>
-      <w:pPr>
-        <w:rPr>
-          <w:rStyle w:val="code"/>
-        </w:rPr>
-      </w:pPr>
-    </w:p>
-    <w:p>
-      <w:pPr>
-        <w:rPr>
-          <w:rStyle w:val="code"/>
-        </w:rPr>
-      </w:pPr>
-      <w:r>
-        <w:rPr>
-          <w:rStyle w:val="code"/>
-        </w:rPr>
-        <w:t>color = '</w:t>
-      </w:r>
-      <w:proofErr w:type="spellStart"/>
-      <w:r>
-        <w:rPr>
-          <w:rStyle w:val="code"/>
-        </w:rPr>
-        <w:t>tab:red</w:t>
-      </w:r>
-      <w:proofErr w:type="spellEnd"/>
-      <w:r>
-        <w:rPr>
-          <w:rStyle w:val="code"/>
-        </w:rPr>
-        <w:t>'                           #plot the impedance in Red</w:t>
-      </w:r>
-    </w:p>
-    <w:p>
-      <w:pPr>
-        <w:rPr>
-          <w:rStyle w:val="code"/>
-        </w:rPr>
-      </w:pPr>
-      <w:r>
-        <w:rPr>
-          <w:rStyle w:val="code"/>
-        </w:rPr>
-        <w:t>ax1.set_xlabel('Frequency (Hz)')            #X-axes is Frequency</w:t>
-      </w:r>
-    </w:p>
-    <w:p>
-      <w:pPr>
-        <w:rPr>
-          <w:rStyle w:val="code"/>
-        </w:rPr>
-      </w:pPr>
-      <w:r>
-        <w:rPr>
-          <w:rStyle w:val="code"/>
-        </w:rPr>
-        <w:t>ax1.set_ylabel('Z', color=color)            #axes-1 is Z (impedance)</w:t>
-      </w:r>
-    </w:p>
-    <w:p>
-      <w:pPr>
-        <w:rPr>
-          <w:rStyle w:val="code"/>
-        </w:rPr>
-      </w:pPr>
-      <w:r>
-        <w:rPr>
-          <w:rStyle w:val="code"/>
-        </w:rPr>
-        <w:t>ax1.semilogx(</w:t>
-      </w:r>
-      <w:proofErr w:type="spellStart"/>
-      <w:r>
-        <w:rPr>
-          <w:rStyle w:val="code"/>
-        </w:rPr>
-        <w:t>applied_frequency</w:t>
-      </w:r>
-      <w:proofErr w:type="spellEnd"/>
-      <w:r>
-        <w:rPr>
-          <w:rStyle w:val="code"/>
-        </w:rPr>
-        <w:t>, Z, color=color)         #X-axis is logarithmic</w:t>
-      </w:r>
-    </w:p>
-    <w:p>
-      <w:pPr>
-        <w:rPr>
-          <w:rStyle w:val="code"/>
-        </w:rPr>
-      </w:pPr>
-      <w:r>
-        <w:rPr>
-          <w:rStyle w:val="code"/>
-        </w:rPr>
-        <w:t xml:space="preserve">ax1.tick_params(axis='y', </w:t>
-      </w:r>
-      <w:proofErr w:type="spellStart"/>
-      <w:r>
-        <w:rPr>
-          <w:rStyle w:val="code"/>
-        </w:rPr>
-        <w:t>labelcolor</w:t>
-      </w:r>
-      <w:proofErr w:type="spellEnd"/>
-      <w:r>
-        <w:rPr>
-          <w:rStyle w:val="code"/>
-        </w:rPr>
-        <w:t>=color) #show ticks</w:t>
-      </w:r>
-    </w:p>
-    <w:p>
-      <w:pPr>
-        <w:rPr>
-          <w:rStyle w:val="code"/>
-        </w:rPr>
-      </w:pPr>
-    </w:p>
-    <w:p>
-      <w:pPr>
-        <w:rPr>
-          <w:rStyle w:val="code"/>
-        </w:rPr>
-      </w:pPr>
-      <w:r>
-        <w:rPr>
-          <w:rStyle w:val="code"/>
-        </w:rPr>
-        <w:t>## Turn on the minor TICKS, which are required for the minor GRID</w:t>
-      </w:r>
-    </w:p>
-    <w:p>
-      <w:pPr>
-        <w:rPr>
-          <w:rStyle w:val="code"/>
-        </w:rPr>
-      </w:pPr>
-      <w:r>
-        <w:rPr>
-          <w:rStyle w:val="code"/>
-        </w:rPr>
-        <w:t>ax1.minorticks_on()</w:t>
-      </w:r>
-    </w:p>
-    <w:p>
-      <w:pPr>
-        <w:rPr>
-          <w:rStyle w:val="code"/>
-        </w:rPr>
-      </w:pPr>
-    </w:p>
-    <w:p>
-      <w:pPr>
-        <w:rPr>
-          <w:rStyle w:val="code"/>
-        </w:rPr>
-      </w:pPr>
-      <w:r>
-        <w:rPr>
-          <w:rStyle w:val="code"/>
-        </w:rPr>
-        <w:t># Customize the major grid</w:t>
-      </w:r>
-    </w:p>
-    <w:p>
-      <w:pPr>
-        <w:rPr>
-          <w:rStyle w:val="code"/>
-        </w:rPr>
-      </w:pPr>
-      <w:r>
-        <w:rPr>
-          <w:rStyle w:val="code"/>
-        </w:rPr>
-        <w:t xml:space="preserve">ax1.grid(which='major', </w:t>
-      </w:r>
-      <w:proofErr w:type="spellStart"/>
-      <w:r>
-        <w:rPr>
-          <w:rStyle w:val="code"/>
-        </w:rPr>
-        <w:t>linestyle</w:t>
-      </w:r>
-      <w:proofErr w:type="spellEnd"/>
-      <w:r>
-        <w:rPr>
-          <w:rStyle w:val="code"/>
-        </w:rPr>
-        <w:t>='-', linewidth='0.1', color='black')</w:t>
-      </w:r>
-    </w:p>
-    <w:p>
-      <w:pPr>
-        <w:rPr>
-          <w:rStyle w:val="code"/>
-        </w:rPr>
-      </w:pPr>
-    </w:p>
-    <w:p>
-      <w:pPr>
-        <w:rPr>
-          <w:rStyle w:val="code"/>
-        </w:rPr>
-      </w:pPr>
-      <w:r>
-        <w:rPr>
-          <w:rStyle w:val="code"/>
-        </w:rPr>
-        <w:t>ax2 = ax1.twinx()  # instantiate a second axes that shares the same x-axis</w:t>
-      </w:r>
-    </w:p>
-    <w:p>
-      <w:pPr>
-        <w:rPr>
-          <w:rStyle w:val="code"/>
-        </w:rPr>
-      </w:pPr>
-    </w:p>
-    <w:p>
-      <w:pPr>
-        <w:rPr>
-          <w:rStyle w:val="code"/>
-        </w:rPr>
-      </w:pPr>
-      <w:r>
-        <w:rPr>
-          <w:rStyle w:val="code"/>
-        </w:rPr>
-        <w:t>color = '</w:t>
-      </w:r>
-      <w:proofErr w:type="spellStart"/>
-      <w:r>
-        <w:rPr>
-          <w:rStyle w:val="code"/>
-        </w:rPr>
-        <w:t>tab:blue</w:t>
-      </w:r>
-      <w:proofErr w:type="spellEnd"/>
-      <w:r>
-        <w:rPr>
-          <w:rStyle w:val="code"/>
-        </w:rPr>
-        <w:t>'</w:t>
-      </w:r>
-    </w:p>
-    <w:p>
-      <w:pPr>
-        <w:rPr>
-          <w:rStyle w:val="code"/>
-        </w:rPr>
-      </w:pPr>
-      <w:r>
-        <w:rPr>
-          <w:rStyle w:val="code"/>
-        </w:rPr>
-        <w:t>ax2.set_ylabel("-Phase (degrees)", color=color)  # we already handled the x-label with ax1</w:t>
-      </w:r>
-    </w:p>
-    <w:p>
-      <w:pPr>
-        <w:rPr>
-          <w:rStyle w:val="code"/>
-        </w:rPr>
-      </w:pPr>
-      <w:r>
-        <w:rPr>
-          <w:rStyle w:val="code"/>
-        </w:rPr>
-        <w:t>ax2.semilogx(</w:t>
-      </w:r>
-      <w:proofErr w:type="spellStart"/>
-      <w:r>
-        <w:rPr>
-          <w:rStyle w:val="code"/>
-        </w:rPr>
-        <w:t>applied_frequency</w:t>
-      </w:r>
-      <w:proofErr w:type="spellEnd"/>
-      <w:r>
-        <w:rPr>
-          <w:rStyle w:val="code"/>
-        </w:rPr>
-        <w:t xml:space="preserve">, </w:t>
-      </w:r>
-      <w:proofErr w:type="spellStart"/>
-      <w:r>
-        <w:rPr>
-          <w:rStyle w:val="code"/>
-        </w:rPr>
-        <w:t>Zphase</w:t>
-      </w:r>
-      <w:proofErr w:type="spellEnd"/>
-      <w:r>
-        <w:rPr>
-          <w:rStyle w:val="code"/>
-        </w:rPr>
-        <w:t>, color=color)</w:t>
-      </w:r>
-    </w:p>
-    <w:p>
-      <w:pPr>
-        <w:rPr>
-          <w:rStyle w:val="code"/>
-        </w:rPr>
-      </w:pPr>
-      <w:r>
-        <w:rPr>
-          <w:rStyle w:val="code"/>
-        </w:rPr>
-        <w:t xml:space="preserve">ax2.tick_params(axis='y', </w:t>
-      </w:r>
-      <w:proofErr w:type="spellStart"/>
-      <w:r>
-        <w:rPr>
-          <w:rStyle w:val="code"/>
-        </w:rPr>
-        <w:t>labelcolor</w:t>
-      </w:r>
-      <w:proofErr w:type="spellEnd"/>
-      <w:r>
-        <w:rPr>
-          <w:rStyle w:val="code"/>
-        </w:rPr>
-        <w:t>=color)</w:t>
-      </w:r>
-    </w:p>
-    <w:p>
-      <w:pPr>
-        <w:rPr>
-          <w:rStyle w:val="code"/>
-        </w:rPr>
-      </w:pPr>
-    </w:p>
-    <w:p>
-      <w:pPr>
-        <w:rPr>
-          <w:rStyle w:val="code"/>
-        </w:rPr>
-      </w:pPr>
-      <w:proofErr w:type="spellStart"/>
-      <w:r>
-        <w:rPr>
-          <w:rStyle w:val="code"/>
-        </w:rPr>
-        <w:t>fig.tight_layout</w:t>
-      </w:r>
-      <w:proofErr w:type="spellEnd"/>
-      <w:r>
-        <w:rPr>
-          <w:rStyle w:val="code"/>
-        </w:rPr>
-        <w:t>()              # otherwise the right y-label is slightly clipped</w:t>
-      </w:r>
-    </w:p>
-    <w:p>
-      <w:pPr>
-        <w:rPr>
-          <w:rStyle w:val="code"/>
-        </w:rPr>
-      </w:pPr>
-      <w:proofErr w:type="spellStart"/>
-      <w:r>
-        <w:rPr>
-          <w:rStyle w:val="code"/>
-        </w:rPr>
-        <w:t>plt.grid</w:t>
-      </w:r>
-      <w:proofErr w:type="spellEnd"/>
-      <w:r>
-        <w:rPr>
-          <w:rStyle w:val="code"/>
-        </w:rPr>
-        <w:t>(</w:t>
-      </w:r>
-      <w:proofErr w:type="spellStart"/>
-      <w:r>
-        <w:rPr>
-          <w:rStyle w:val="code"/>
-        </w:rPr>
-        <w:t>True,which</w:t>
-      </w:r>
-      <w:proofErr w:type="spellEnd"/>
-      <w:r>
-        <w:rPr>
-          <w:rStyle w:val="code"/>
-        </w:rPr>
-        <w:t>="both")</w:t>
-      </w:r>
-    </w:p>
-    <w:p>
-      <w:pPr>
-        <w:rPr>
-          <w:rStyle w:val="code"/>
-        </w:rPr>
-      </w:pPr>
-      <w:proofErr w:type="spellStart"/>
-      <w:r>
-        <w:rPr>
-          <w:rStyle w:val="code"/>
-        </w:rPr>
-        <w:t>plt.title</w:t>
-      </w:r>
-      <w:proofErr w:type="spellEnd"/>
-      <w:r>
-        <w:rPr>
-          <w:rStyle w:val="code"/>
-        </w:rPr>
         <w:t>('Bode plot')</w:t>
       </w:r>
     </w:p>
@@ -8334,7 +8370,6 @@
         <w:rPr>
           <w:rStyle w:val="code"/>
         </w:rPr>
-        <w:lastRenderedPageBreak/>
         <w:t>plt.show</w:t>
       </w:r>
       <w:proofErr w:type="spellEnd"/>
@@ -8662,8 +8697,6 @@
           </wp:inline>
         </w:drawing>
       </w:r>
-      <w:bookmarkStart w:id="2" w:name="_GoBack"/>
-      <w:bookmarkEnd w:id="2"/>
     </w:p>
     <w:p>
       <w:pPr>
@@ -11870,6 +11903,7 @@
     <w:rsid w:val="000A2110"/>
     <w:rsid w:val="0023572E"/>
     <w:rsid w:val="002D6EE5"/>
+    <w:rsid w:val="00300C68"/>
     <w:rsid w:val="00447DA0"/>
     <w:rsid w:val="0058434B"/>
     <w:rsid w:val="005B36A8"/>
@@ -12676,7 +12710,7 @@
 </file>
 
 <file path=customXml/itemProps1.xml><?xml version="1.0" encoding="utf-8"?>
-<ds:datastoreItem xmlns:ds="http://schemas.openxmlformats.org/officeDocument/2006/customXml" ds:itemID="{DB337154-4151-42E7-A1B3-8766E80F7FA7}">
+<ds:datastoreItem xmlns:ds="http://schemas.openxmlformats.org/officeDocument/2006/customXml" ds:itemID="{6BBDADD2-2035-4909-9592-55DBADD80C59}">
   <ds:schemaRefs>
     <ds:schemaRef ds:uri="http://schemas.openxmlformats.org/officeDocument/2006/bibliography"/>
   </ds:schemaRefs>

</xml_diff>